<commit_message>
Específicação: Cadastro de veículos
</commit_message>
<xml_diff>
--- a/arquivos/CdU002_Cadastroveiculo.docx
+++ b/arquivos/CdU002_Cadastroveiculo.docx
@@ -1,6 +1,6 @@
 
 <file path=word/document.xml><?xml version="1.0" encoding="utf-8"?>
-<w:document xmlns:wpc="http://schemas.microsoft.com/office/word/2010/wordprocessingCanvas" xmlns:mc="http://schemas.openxmlformats.org/markup-compatibility/2006" xmlns:o="urn:schemas-microsoft-com:office:office" xmlns:r="http://schemas.openxmlformats.org/officeDocument/2006/relationships" xmlns:m="http://schemas.openxmlformats.org/officeDocument/2006/math" xmlns:v="urn:schemas-microsoft-com:vml" xmlns:wp14="http://schemas.microsoft.com/office/word/2010/wordprocessingDrawing" xmlns:wp="http://schemas.openxmlformats.org/drawingml/2006/wordprocessingDrawing" xmlns:w10="urn:schemas-microsoft-com:office:word" xmlns:w="http://schemas.openxmlformats.org/wordprocessingml/2006/main" xmlns:w14="http://schemas.microsoft.com/office/word/2010/wordml" xmlns:wpg="http://schemas.microsoft.com/office/word/2010/wordprocessingGroup" xmlns:wpi="http://schemas.microsoft.com/office/word/2010/wordprocessingInk" xmlns:wne="http://schemas.microsoft.com/office/word/2006/wordml" xmlns:wps="http://schemas.microsoft.com/office/word/2010/wordprocessingShape" mc:Ignorable="w14 wp14">
+<w:document xmlns:wpc="http://schemas.microsoft.com/office/word/2010/wordprocessingCanvas" xmlns:mc="http://schemas.openxmlformats.org/markup-compatibility/2006" xmlns:o="urn:schemas-microsoft-com:office:office" xmlns:r="http://schemas.openxmlformats.org/officeDocument/2006/relationships" xmlns:m="http://schemas.openxmlformats.org/officeDocument/2006/math" xmlns:v="urn:schemas-microsoft-com:vml" xmlns:wp14="http://schemas.microsoft.com/office/word/2010/wordprocessingDrawing" xmlns:wp="http://schemas.openxmlformats.org/drawingml/2006/wordprocessingDrawing" xmlns:w10="urn:schemas-microsoft-com:office:word" xmlns:w="http://schemas.openxmlformats.org/wordprocessingml/2006/main" xmlns:w14="http://schemas.microsoft.com/office/word/2010/wordml" xmlns:w15="http://schemas.microsoft.com/office/word/2012/wordml" xmlns:wpg="http://schemas.microsoft.com/office/word/2010/wordprocessingGroup" xmlns:wpi="http://schemas.microsoft.com/office/word/2010/wordprocessingInk" xmlns:wne="http://schemas.microsoft.com/office/word/2006/wordml" xmlns:wps="http://schemas.microsoft.com/office/word/2010/wordprocessingShape" mc:Ignorable="w14 w15 wp14">
   <w:body>
     <w:p>
       <w:pPr>
@@ -8,7 +8,7 @@
           <w:bottom w:val="single" w:sz="6" w:space="4" w:color="EAECEF"/>
         </w:pBdr>
         <w:shd w:val="clear" w:color="auto" w:fill="FFFFFF"/>
-        <w:spacing w:before="100" w:beforeAutospacing="1" w:after="240" w:line="240" w:lineRule="auto"/>
+        <w:spacing w:before="100" w:beforeAutospacing="1" w:after="0" w:line="240" w:lineRule="auto"/>
         <w:outlineLvl w:val="0"/>
         <w:rPr>
           <w:rFonts w:ascii="Segoe UI" w:eastAsia="Times New Roman" w:hAnsi="Segoe UI" w:cs="Segoe UI"/>
@@ -34,8 +34,6 @@
         </w:rPr>
         <w:t>CdU002</w:t>
       </w:r>
-      <w:bookmarkStart w:id="0" w:name="_GoBack"/>
-      <w:bookmarkEnd w:id="0"/>
       <w:r>
         <w:rPr>
           <w:rFonts w:ascii="Segoe UI" w:eastAsia="Times New Roman" w:hAnsi="Segoe UI" w:cs="Segoe UI"/>
@@ -304,21 +302,86 @@
         <w:spacing w:after="240" w:line="240" w:lineRule="auto"/>
         <w:rPr>
           <w:rFonts w:ascii="Segoe UI" w:eastAsia="Times New Roman" w:hAnsi="Segoe UI" w:cs="Segoe UI"/>
-          <w:color w:val="24292E"/>
-          <w:sz w:val="24"/>
-          <w:szCs w:val="24"/>
-          <w:lang w:eastAsia="pt-BR"/>
-        </w:rPr>
-      </w:pPr>
-      <w:r>
-        <w:rPr>
-          <w:rFonts w:ascii="Segoe UI" w:eastAsia="Times New Roman" w:hAnsi="Segoe UI" w:cs="Segoe UI"/>
-          <w:color w:val="24292E"/>
-          <w:sz w:val="24"/>
-          <w:szCs w:val="24"/>
-          <w:lang w:eastAsia="pt-BR"/>
-        </w:rPr>
-        <w:t xml:space="preserve">P1. </w:t>
+          <w:b/>
+          <w:color w:val="24292E"/>
+          <w:sz w:val="30"/>
+          <w:szCs w:val="30"/>
+          <w:lang w:eastAsia="pt-BR"/>
+        </w:rPr>
+      </w:pPr>
+      <w:r>
+        <w:rPr>
+          <w:rFonts w:ascii="Segoe UI" w:eastAsia="Times New Roman" w:hAnsi="Segoe UI" w:cs="Segoe UI"/>
+          <w:b/>
+          <w:color w:val="24292E"/>
+          <w:sz w:val="30"/>
+          <w:szCs w:val="30"/>
+          <w:lang w:eastAsia="pt-BR"/>
+        </w:rPr>
+        <w:t>Cadastro de Veículo</w:t>
+      </w:r>
+    </w:p>
+    <w:p>
+      <w:pPr>
+        <w:shd w:val="clear" w:color="auto" w:fill="FFFFFF"/>
+        <w:spacing w:after="240" w:line="240" w:lineRule="auto"/>
+        <w:rPr>
+          <w:rFonts w:ascii="Segoe UI" w:eastAsia="Times New Roman" w:hAnsi="Segoe UI" w:cs="Segoe UI"/>
+          <w:color w:val="24292E"/>
+          <w:sz w:val="24"/>
+          <w:szCs w:val="24"/>
+          <w:lang w:eastAsia="pt-BR"/>
+        </w:rPr>
+      </w:pPr>
+      <w:r>
+        <w:rPr>
+          <w:rFonts w:ascii="Segoe UI" w:eastAsia="Times New Roman" w:hAnsi="Segoe UI" w:cs="Segoe UI"/>
+          <w:color w:val="24292E"/>
+          <w:sz w:val="24"/>
+          <w:szCs w:val="24"/>
+          <w:lang w:eastAsia="pt-BR"/>
+        </w:rPr>
+        <w:t xml:space="preserve">P1. Cliente solicita </w:t>
+      </w:r>
+      <w:r>
+        <w:rPr>
+          <w:rFonts w:ascii="Segoe UI" w:eastAsia="Times New Roman" w:hAnsi="Segoe UI" w:cs="Segoe UI"/>
+          <w:color w:val="24292E"/>
+          <w:sz w:val="24"/>
+          <w:szCs w:val="24"/>
+          <w:lang w:eastAsia="pt-BR"/>
+        </w:rPr>
+        <w:t>vaga para estacionar.</w:t>
+      </w:r>
+      <w:r>
+        <w:rPr>
+          <w:rFonts w:ascii="Segoe UI" w:eastAsia="Times New Roman" w:hAnsi="Segoe UI" w:cs="Segoe UI"/>
+          <w:color w:val="24292E"/>
+          <w:sz w:val="24"/>
+          <w:szCs w:val="24"/>
+          <w:lang w:eastAsia="pt-BR"/>
+        </w:rPr>
+        <w:br/>
+      </w:r>
+      <w:r>
+        <w:rPr>
+          <w:rFonts w:ascii="Segoe UI" w:eastAsia="Times New Roman" w:hAnsi="Segoe UI" w:cs="Segoe UI"/>
+          <w:color w:val="24292E"/>
+          <w:sz w:val="24"/>
+          <w:szCs w:val="24"/>
+          <w:lang w:eastAsia="pt-BR"/>
+        </w:rPr>
+        <w:t>P2</w:t>
+      </w:r>
+      <w:r>
+        <w:rPr>
+          <w:rFonts w:ascii="Segoe UI" w:eastAsia="Times New Roman" w:hAnsi="Segoe UI" w:cs="Segoe UI"/>
+          <w:color w:val="24292E"/>
+          <w:sz w:val="24"/>
+          <w:szCs w:val="24"/>
+          <w:lang w:eastAsia="pt-BR"/>
+        </w:rPr>
+        <w:t xml:space="preserve">. </w:t>
       </w:r>
       <w:r>
         <w:rPr>
@@ -338,7 +401,17 @@
           <w:szCs w:val="24"/>
           <w:lang w:eastAsia="pt-BR"/>
         </w:rPr>
-        <w:t>veiculo</w:t>
+        <w:t>veí</w:t>
+      </w:r>
+      <w:r>
+        <w:rPr>
+          <w:rFonts w:ascii="Segoe UI" w:eastAsia="Times New Roman" w:hAnsi="Segoe UI" w:cs="Segoe UI"/>
+          <w:color w:val="24292E"/>
+          <w:sz w:val="24"/>
+          <w:szCs w:val="24"/>
+          <w:lang w:eastAsia="pt-BR"/>
+        </w:rPr>
+        <w:t>culo</w:t>
       </w:r>
       <w:r>
         <w:rPr>
@@ -359,7 +432,47 @@
           <w:lang w:eastAsia="pt-BR"/>
         </w:rPr>
         <w:br/>
-        <w:t>P2. Atendente informa ao sistema dados.</w:t>
+        <w:t>P3</w:t>
+      </w:r>
+      <w:r>
+        <w:rPr>
+          <w:rFonts w:ascii="Segoe UI" w:eastAsia="Times New Roman" w:hAnsi="Segoe UI" w:cs="Segoe UI"/>
+          <w:color w:val="24292E"/>
+          <w:sz w:val="24"/>
+          <w:szCs w:val="24"/>
+          <w:lang w:eastAsia="pt-BR"/>
+        </w:rPr>
+        <w:t>. Ate</w:t>
+      </w:r>
+      <w:r>
+        <w:rPr>
+          <w:rFonts w:ascii="Segoe UI" w:eastAsia="Times New Roman" w:hAnsi="Segoe UI" w:cs="Segoe UI"/>
+          <w:color w:val="24292E"/>
+          <w:sz w:val="24"/>
+          <w:szCs w:val="24"/>
+          <w:lang w:eastAsia="pt-BR"/>
+        </w:rPr>
+        <w:t>nde</w:t>
+      </w:r>
+      <w:r>
+        <w:rPr>
+          <w:rFonts w:ascii="Segoe UI" w:eastAsia="Times New Roman" w:hAnsi="Segoe UI" w:cs="Segoe UI"/>
+          <w:color w:val="24292E"/>
+          <w:sz w:val="24"/>
+          <w:szCs w:val="24"/>
+          <w:lang w:eastAsia="pt-BR"/>
+        </w:rPr>
+        <w:t>nte informa os dados ao sistema</w:t>
+      </w:r>
+      <w:r>
+        <w:rPr>
+          <w:rFonts w:ascii="Segoe UI" w:eastAsia="Times New Roman" w:hAnsi="Segoe UI" w:cs="Segoe UI"/>
+          <w:color w:val="24292E"/>
+          <w:sz w:val="24"/>
+          <w:szCs w:val="24"/>
+          <w:lang w:eastAsia="pt-BR"/>
+        </w:rPr>
+        <w:t>.</w:t>
       </w:r>
       <w:r>
         <w:rPr>
@@ -370,47 +483,57 @@
           <w:lang w:eastAsia="pt-BR"/>
         </w:rPr>
         <w:br/>
-        <w:t xml:space="preserve">P3. </w:t>
-      </w:r>
-      <w:r>
-        <w:rPr>
-          <w:rFonts w:ascii="Segoe UI" w:eastAsia="Times New Roman" w:hAnsi="Segoe UI" w:cs="Segoe UI"/>
-          <w:color w:val="24292E"/>
-          <w:sz w:val="24"/>
-          <w:szCs w:val="24"/>
-          <w:lang w:eastAsia="pt-BR"/>
-        </w:rPr>
-        <w:t>Sistema</w:t>
-      </w:r>
-      <w:r>
-        <w:rPr>
-          <w:rFonts w:ascii="Segoe UI" w:eastAsia="Times New Roman" w:hAnsi="Segoe UI" w:cs="Segoe UI"/>
-          <w:color w:val="24292E"/>
-          <w:sz w:val="24"/>
-          <w:szCs w:val="24"/>
-          <w:lang w:eastAsia="pt-BR"/>
-        </w:rPr>
-        <w:t xml:space="preserve"> </w:t>
-      </w:r>
-      <w:r>
-        <w:rPr>
-          <w:rFonts w:ascii="Segoe UI" w:eastAsia="Times New Roman" w:hAnsi="Segoe UI" w:cs="Segoe UI"/>
-          <w:color w:val="24292E"/>
-          <w:sz w:val="24"/>
-          <w:szCs w:val="24"/>
-          <w:lang w:eastAsia="pt-BR"/>
-        </w:rPr>
-        <w:t>salva</w:t>
-      </w:r>
-      <w:r>
-        <w:rPr>
-          <w:rFonts w:ascii="Segoe UI" w:eastAsia="Times New Roman" w:hAnsi="Segoe UI" w:cs="Segoe UI"/>
-          <w:color w:val="24292E"/>
-          <w:sz w:val="24"/>
-          <w:szCs w:val="24"/>
-          <w:lang w:eastAsia="pt-BR"/>
-        </w:rPr>
-        <w:t xml:space="preserve"> dados.</w:t>
+        <w:t>P4. Atendente cadastra veículo.</w:t>
+      </w:r>
+      <w:r>
+        <w:rPr>
+          <w:rFonts w:ascii="Segoe UI" w:eastAsia="Times New Roman" w:hAnsi="Segoe UI" w:cs="Segoe UI"/>
+          <w:color w:val="24292E"/>
+          <w:sz w:val="24"/>
+          <w:szCs w:val="24"/>
+          <w:lang w:eastAsia="pt-BR"/>
+        </w:rPr>
+        <w:br/>
+      </w:r>
+      <w:r>
+        <w:rPr>
+          <w:rFonts w:ascii="Segoe UI" w:eastAsia="Times New Roman" w:hAnsi="Segoe UI" w:cs="Segoe UI"/>
+          <w:color w:val="24292E"/>
+          <w:sz w:val="24"/>
+          <w:szCs w:val="24"/>
+          <w:lang w:eastAsia="pt-BR"/>
+        </w:rPr>
+        <w:t>P5</w:t>
+      </w:r>
+      <w:r>
+        <w:rPr>
+          <w:rFonts w:ascii="Segoe UI" w:eastAsia="Times New Roman" w:hAnsi="Segoe UI" w:cs="Segoe UI"/>
+          <w:color w:val="24292E"/>
+          <w:sz w:val="24"/>
+          <w:szCs w:val="24"/>
+          <w:lang w:eastAsia="pt-BR"/>
+        </w:rPr>
+        <w:t xml:space="preserve">. </w:t>
+      </w:r>
+      <w:r>
+        <w:rPr>
+          <w:rFonts w:ascii="Segoe UI" w:eastAsia="Times New Roman" w:hAnsi="Segoe UI" w:cs="Segoe UI"/>
+          <w:color w:val="24292E"/>
+          <w:sz w:val="24"/>
+          <w:szCs w:val="24"/>
+          <w:lang w:eastAsia="pt-BR"/>
+        </w:rPr>
+        <w:t>Cliente escolhe a vaga para estacionar</w:t>
+      </w:r>
+      <w:r>
+        <w:rPr>
+          <w:rFonts w:ascii="Segoe UI" w:eastAsia="Times New Roman" w:hAnsi="Segoe UI" w:cs="Segoe UI"/>
+          <w:color w:val="24292E"/>
+          <w:sz w:val="24"/>
+          <w:szCs w:val="24"/>
+          <w:lang w:eastAsia="pt-BR"/>
+        </w:rPr>
+        <w:t>.</w:t>
       </w:r>
     </w:p>
     <w:p>
@@ -459,8 +582,8 @@
           <w:lang w:eastAsia="pt-BR"/>
         </w:rPr>
       </w:pPr>
-      <w:bookmarkStart w:id="1" w:name="user-content-a1"/>
-      <w:bookmarkEnd w:id="1"/>
+      <w:bookmarkStart w:id="0" w:name="user-content-a1"/>
+      <w:bookmarkEnd w:id="0"/>
       <w:r>
         <w:rPr>
           <w:rFonts w:ascii="Segoe UI" w:eastAsia="Times New Roman" w:hAnsi="Segoe UI" w:cs="Segoe UI"/>
@@ -483,7 +606,19 @@
           <w:szCs w:val="30"/>
           <w:lang w:eastAsia="pt-BR"/>
         </w:rPr>
-        <w:t>Veiculo já cadastrado</w:t>
+        <w:t>Veí</w:t>
+      </w:r>
+      <w:r>
+        <w:rPr>
+          <w:rFonts w:ascii="Segoe UI" w:eastAsia="Times New Roman" w:hAnsi="Segoe UI" w:cs="Segoe UI"/>
+          <w:b/>
+          <w:bCs/>
+          <w:color w:val="24292E"/>
+          <w:sz w:val="30"/>
+          <w:szCs w:val="30"/>
+          <w:lang w:eastAsia="pt-BR"/>
+        </w:rPr>
+        <w:t>culo já cadastrado</w:t>
       </w:r>
     </w:p>
     <w:p>
@@ -498,37 +633,65 @@
           <w:lang w:eastAsia="pt-BR"/>
         </w:rPr>
       </w:pPr>
-      <w:proofErr w:type="gramStart"/>
-      <w:r>
-        <w:rPr>
-          <w:rFonts w:ascii="Segoe UI" w:eastAsia="Times New Roman" w:hAnsi="Segoe UI" w:cs="Segoe UI"/>
-          <w:color w:val="24292E"/>
-          <w:sz w:val="24"/>
-          <w:szCs w:val="24"/>
-          <w:lang w:eastAsia="pt-BR"/>
-        </w:rPr>
-        <w:t>A1.</w:t>
-      </w:r>
-      <w:proofErr w:type="gramEnd"/>
-      <w:r>
-        <w:rPr>
-          <w:rFonts w:ascii="Segoe UI" w:eastAsia="Times New Roman" w:hAnsi="Segoe UI" w:cs="Segoe UI"/>
-          <w:color w:val="24292E"/>
-          <w:sz w:val="24"/>
-          <w:szCs w:val="24"/>
-          <w:lang w:eastAsia="pt-BR"/>
-        </w:rPr>
-        <w:t xml:space="preserve">1. </w:t>
-      </w:r>
-      <w:r>
-        <w:rPr>
-          <w:rFonts w:ascii="Segoe UI" w:eastAsia="Times New Roman" w:hAnsi="Segoe UI" w:cs="Segoe UI"/>
-          <w:color w:val="24292E"/>
-          <w:sz w:val="24"/>
-          <w:szCs w:val="24"/>
-          <w:lang w:eastAsia="pt-BR"/>
-        </w:rPr>
-        <w:t>Atendente solicita documento do veiculo</w:t>
+      <w:r>
+        <w:rPr>
+          <w:rFonts w:ascii="Segoe UI" w:eastAsia="Times New Roman" w:hAnsi="Segoe UI" w:cs="Segoe UI"/>
+          <w:color w:val="24292E"/>
+          <w:sz w:val="24"/>
+          <w:szCs w:val="24"/>
+          <w:lang w:eastAsia="pt-BR"/>
+        </w:rPr>
+        <w:t xml:space="preserve">A1.1. </w:t>
+      </w:r>
+      <w:r>
+        <w:rPr>
+          <w:rFonts w:ascii="Segoe UI" w:eastAsia="Times New Roman" w:hAnsi="Segoe UI" w:cs="Segoe UI"/>
+          <w:color w:val="24292E"/>
+          <w:sz w:val="24"/>
+          <w:szCs w:val="24"/>
+          <w:lang w:eastAsia="pt-BR"/>
+        </w:rPr>
+        <w:t>Ate</w:t>
+      </w:r>
+      <w:r>
+        <w:rPr>
+          <w:rFonts w:ascii="Segoe UI" w:eastAsia="Times New Roman" w:hAnsi="Segoe UI" w:cs="Segoe UI"/>
+          <w:color w:val="24292E"/>
+          <w:sz w:val="24"/>
+          <w:szCs w:val="24"/>
+          <w:lang w:eastAsia="pt-BR"/>
+        </w:rPr>
+        <w:t xml:space="preserve">ndente solicita </w:t>
+      </w:r>
+      <w:r>
+        <w:rPr>
+          <w:rFonts w:ascii="Segoe UI" w:eastAsia="Times New Roman" w:hAnsi="Segoe UI" w:cs="Segoe UI"/>
+          <w:color w:val="24292E"/>
+          <w:sz w:val="24"/>
+          <w:szCs w:val="24"/>
+          <w:lang w:eastAsia="pt-BR"/>
+        </w:rPr>
+        <w:t xml:space="preserve">o </w:t>
+      </w:r>
+      <w:r>
+        <w:rPr>
+          <w:rFonts w:ascii="Segoe UI" w:eastAsia="Times New Roman" w:hAnsi="Segoe UI" w:cs="Segoe UI"/>
+          <w:color w:val="24292E"/>
+          <w:sz w:val="24"/>
+          <w:szCs w:val="24"/>
+          <w:lang w:eastAsia="pt-BR"/>
+        </w:rPr>
+        <w:t>documento do veí</w:t>
+      </w:r>
+      <w:r>
+        <w:rPr>
+          <w:rFonts w:ascii="Segoe UI" w:eastAsia="Times New Roman" w:hAnsi="Segoe UI" w:cs="Segoe UI"/>
+          <w:color w:val="24292E"/>
+          <w:sz w:val="24"/>
+          <w:szCs w:val="24"/>
+          <w:lang w:eastAsia="pt-BR"/>
+        </w:rPr>
+        <w:t>culo</w:t>
       </w:r>
       <w:r>
         <w:rPr>
@@ -549,38 +712,27 @@
           <w:lang w:eastAsia="pt-BR"/>
         </w:rPr>
         <w:br/>
-      </w:r>
-      <w:proofErr w:type="gramStart"/>
-      <w:r>
-        <w:rPr>
-          <w:rFonts w:ascii="Segoe UI" w:eastAsia="Times New Roman" w:hAnsi="Segoe UI" w:cs="Segoe UI"/>
-          <w:color w:val="24292E"/>
-          <w:sz w:val="24"/>
-          <w:szCs w:val="24"/>
-          <w:lang w:eastAsia="pt-BR"/>
-        </w:rPr>
-        <w:t>A1.</w:t>
-      </w:r>
-      <w:proofErr w:type="gramEnd"/>
-      <w:r>
-        <w:rPr>
-          <w:rFonts w:ascii="Segoe UI" w:eastAsia="Times New Roman" w:hAnsi="Segoe UI" w:cs="Segoe UI"/>
-          <w:color w:val="24292E"/>
-          <w:sz w:val="24"/>
-          <w:szCs w:val="24"/>
-          <w:lang w:eastAsia="pt-BR"/>
-        </w:rPr>
-        <w:t xml:space="preserve">2. </w:t>
-      </w:r>
-      <w:r>
-        <w:rPr>
-          <w:rFonts w:ascii="Segoe UI" w:eastAsia="Times New Roman" w:hAnsi="Segoe UI" w:cs="Segoe UI"/>
-          <w:color w:val="24292E"/>
-          <w:sz w:val="24"/>
-          <w:szCs w:val="24"/>
-          <w:lang w:eastAsia="pt-BR"/>
-        </w:rPr>
-        <w:t>Atendente informa ao sistema dados</w:t>
+        <w:t xml:space="preserve">A1.2. </w:t>
+      </w:r>
+      <w:r>
+        <w:rPr>
+          <w:rFonts w:ascii="Segoe UI" w:eastAsia="Times New Roman" w:hAnsi="Segoe UI" w:cs="Segoe UI"/>
+          <w:color w:val="24292E"/>
+          <w:sz w:val="24"/>
+          <w:szCs w:val="24"/>
+          <w:lang w:eastAsia="pt-BR"/>
+        </w:rPr>
+        <w:t>At</w:t>
+      </w:r>
+      <w:r>
+        <w:rPr>
+          <w:rFonts w:ascii="Segoe UI" w:eastAsia="Times New Roman" w:hAnsi="Segoe UI" w:cs="Segoe UI"/>
+          <w:color w:val="24292E"/>
+          <w:sz w:val="24"/>
+          <w:szCs w:val="24"/>
+          <w:lang w:eastAsia="pt-BR"/>
+        </w:rPr>
+        <w:t>endente informa os dados ao sistema</w:t>
       </w:r>
       <w:r>
         <w:rPr>
@@ -601,28 +753,7 @@
           <w:lang w:eastAsia="pt-BR"/>
         </w:rPr>
         <w:br/>
-      </w:r>
-      <w:proofErr w:type="gramStart"/>
-      <w:r>
-        <w:rPr>
-          <w:rFonts w:ascii="Segoe UI" w:eastAsia="Times New Roman" w:hAnsi="Segoe UI" w:cs="Segoe UI"/>
-          <w:color w:val="24292E"/>
-          <w:sz w:val="24"/>
-          <w:szCs w:val="24"/>
-          <w:lang w:eastAsia="pt-BR"/>
-        </w:rPr>
-        <w:t>A1.</w:t>
-      </w:r>
-      <w:proofErr w:type="gramEnd"/>
-      <w:r>
-        <w:rPr>
-          <w:rFonts w:ascii="Segoe UI" w:eastAsia="Times New Roman" w:hAnsi="Segoe UI" w:cs="Segoe UI"/>
-          <w:color w:val="24292E"/>
-          <w:sz w:val="24"/>
-          <w:szCs w:val="24"/>
-          <w:lang w:eastAsia="pt-BR"/>
-        </w:rPr>
-        <w:t>3</w:t>
+        <w:t>A1.3</w:t>
       </w:r>
       <w:r>
         <w:rPr>
@@ -642,39 +773,17 @@
           <w:szCs w:val="24"/>
           <w:lang w:eastAsia="pt-BR"/>
         </w:rPr>
-        <w:t>Sistema retorna mensagem de falha</w:t>
-      </w:r>
-      <w:proofErr w:type="gramStart"/>
-      <w:r>
-        <w:rPr>
-          <w:rFonts w:ascii="Segoe UI" w:eastAsia="Times New Roman" w:hAnsi="Segoe UI" w:cs="Segoe UI"/>
-          <w:color w:val="24292E"/>
-          <w:sz w:val="24"/>
-          <w:szCs w:val="24"/>
-          <w:lang w:eastAsia="pt-BR"/>
-        </w:rPr>
-        <w:t xml:space="preserve"> pois</w:t>
-      </w:r>
-      <w:proofErr w:type="gramEnd"/>
-      <w:r>
-        <w:rPr>
-          <w:rFonts w:ascii="Segoe UI" w:eastAsia="Times New Roman" w:hAnsi="Segoe UI" w:cs="Segoe UI"/>
-          <w:color w:val="24292E"/>
-          <w:sz w:val="24"/>
-          <w:szCs w:val="24"/>
-          <w:lang w:eastAsia="pt-BR"/>
-        </w:rPr>
-        <w:t xml:space="preserve"> já está cadastrado</w:t>
-      </w:r>
-      <w:r>
-        <w:rPr>
-          <w:rFonts w:ascii="Segoe UI" w:eastAsia="Times New Roman" w:hAnsi="Segoe UI" w:cs="Segoe UI"/>
-          <w:color w:val="24292E"/>
-          <w:sz w:val="24"/>
-          <w:szCs w:val="24"/>
-          <w:lang w:eastAsia="pt-BR"/>
-        </w:rPr>
-        <w:t>.</w:t>
+        <w:t xml:space="preserve">Sistema </w:t>
+      </w:r>
+      <w:r>
+        <w:rPr>
+          <w:rFonts w:ascii="Segoe UI" w:eastAsia="Times New Roman" w:hAnsi="Segoe UI" w:cs="Segoe UI"/>
+          <w:color w:val="24292E"/>
+          <w:sz w:val="24"/>
+          <w:szCs w:val="24"/>
+          <w:lang w:eastAsia="pt-BR"/>
+        </w:rPr>
+        <w:t>informa que o veículo possuí cadastro.</w:t>
       </w:r>
       <w:r>
         <w:rPr>
@@ -685,6 +794,15 @@
           <w:lang w:eastAsia="pt-BR"/>
         </w:rPr>
         <w:br/>
+      </w:r>
+      <w:r>
+        <w:rPr>
+          <w:rFonts w:ascii="Segoe UI" w:eastAsia="Times New Roman" w:hAnsi="Segoe UI" w:cs="Segoe UI"/>
+          <w:color w:val="24292E"/>
+          <w:sz w:val="24"/>
+          <w:szCs w:val="24"/>
+          <w:lang w:eastAsia="pt-BR"/>
+        </w:rPr>
         <w:t>A1.4</w:t>
       </w:r>
       <w:r>
@@ -705,7 +823,17 @@
           <w:szCs w:val="24"/>
           <w:lang w:eastAsia="pt-BR"/>
         </w:rPr>
-        <w:t>O sistema apresenta as opções de consulta e alteração.</w:t>
+        <w:t>S</w:t>
+      </w:r>
+      <w:r>
+        <w:rPr>
+          <w:rFonts w:ascii="Segoe UI" w:eastAsia="Times New Roman" w:hAnsi="Segoe UI" w:cs="Segoe UI"/>
+          <w:color w:val="24292E"/>
+          <w:sz w:val="24"/>
+          <w:szCs w:val="24"/>
+          <w:lang w:eastAsia="pt-BR"/>
+        </w:rPr>
+        <w:t>istema apresenta as opções de consulta e alteração.</w:t>
       </w:r>
     </w:p>
     <w:p>
@@ -723,8 +851,8 @@
           <w:lang w:eastAsia="pt-BR"/>
         </w:rPr>
       </w:pPr>
-      <w:bookmarkStart w:id="2" w:name="user-content-a2"/>
-      <w:bookmarkEnd w:id="2"/>
+      <w:bookmarkStart w:id="1" w:name="user-content-a2"/>
+      <w:bookmarkEnd w:id="1"/>
       <w:r>
         <w:rPr>
           <w:rFonts w:ascii="Segoe UI" w:eastAsia="Times New Roman" w:hAnsi="Segoe UI" w:cs="Segoe UI"/>
@@ -735,7 +863,19 @@
           <w:szCs w:val="30"/>
           <w:lang w:eastAsia="pt-BR"/>
         </w:rPr>
-        <w:t>A2. Título do fluxo.</w:t>
+        <w:t xml:space="preserve">A2. </w:t>
+      </w:r>
+      <w:r>
+        <w:rPr>
+          <w:rFonts w:ascii="Segoe UI" w:eastAsia="Times New Roman" w:hAnsi="Segoe UI" w:cs="Segoe UI"/>
+          <w:b/>
+          <w:bCs/>
+          <w:color w:val="24292E"/>
+          <w:sz w:val="30"/>
+          <w:szCs w:val="30"/>
+          <w:lang w:eastAsia="pt-BR"/>
+        </w:rPr>
+        <w:t>Alterar dados do veículo</w:t>
       </w:r>
     </w:p>
     <w:p>
@@ -750,27 +890,25 @@
           <w:lang w:eastAsia="pt-BR"/>
         </w:rPr>
       </w:pPr>
-      <w:proofErr w:type="gramStart"/>
-      <w:r>
-        <w:rPr>
-          <w:rFonts w:ascii="Segoe UI" w:eastAsia="Times New Roman" w:hAnsi="Segoe UI" w:cs="Segoe UI"/>
-          <w:color w:val="24292E"/>
-          <w:sz w:val="24"/>
-          <w:szCs w:val="24"/>
-          <w:lang w:eastAsia="pt-BR"/>
-        </w:rPr>
-        <w:t>A2.</w:t>
-      </w:r>
-      <w:proofErr w:type="gramEnd"/>
-      <w:r>
-        <w:rPr>
-          <w:rFonts w:ascii="Segoe UI" w:eastAsia="Times New Roman" w:hAnsi="Segoe UI" w:cs="Segoe UI"/>
-          <w:color w:val="24292E"/>
-          <w:sz w:val="24"/>
-          <w:szCs w:val="24"/>
-          <w:lang w:eastAsia="pt-BR"/>
-        </w:rPr>
-        <w:t>1. Passo do fluxo alternativo.</w:t>
+      <w:r>
+        <w:rPr>
+          <w:rFonts w:ascii="Segoe UI" w:eastAsia="Times New Roman" w:hAnsi="Segoe UI" w:cs="Segoe UI"/>
+          <w:color w:val="24292E"/>
+          <w:sz w:val="24"/>
+          <w:szCs w:val="24"/>
+          <w:lang w:eastAsia="pt-BR"/>
+        </w:rPr>
+        <w:t>A2.1. Cliente solicita a alteração dos dados do veículo</w:t>
+      </w:r>
+      <w:r>
+        <w:rPr>
+          <w:rFonts w:ascii="Segoe UI" w:eastAsia="Times New Roman" w:hAnsi="Segoe UI" w:cs="Segoe UI"/>
+          <w:color w:val="24292E"/>
+          <w:sz w:val="24"/>
+          <w:szCs w:val="24"/>
+          <w:lang w:eastAsia="pt-BR"/>
+        </w:rPr>
+        <w:t>.</w:t>
       </w:r>
       <w:r>
         <w:rPr>
@@ -782,27 +920,25 @@
         </w:rPr>
         <w:br/>
       </w:r>
-      <w:proofErr w:type="gramStart"/>
-      <w:r>
-        <w:rPr>
-          <w:rFonts w:ascii="Segoe UI" w:eastAsia="Times New Roman" w:hAnsi="Segoe UI" w:cs="Segoe UI"/>
-          <w:color w:val="24292E"/>
-          <w:sz w:val="24"/>
-          <w:szCs w:val="24"/>
-          <w:lang w:eastAsia="pt-BR"/>
-        </w:rPr>
-        <w:t>A2.</w:t>
-      </w:r>
-      <w:proofErr w:type="gramEnd"/>
-      <w:r>
-        <w:rPr>
-          <w:rFonts w:ascii="Segoe UI" w:eastAsia="Times New Roman" w:hAnsi="Segoe UI" w:cs="Segoe UI"/>
-          <w:color w:val="24292E"/>
-          <w:sz w:val="24"/>
-          <w:szCs w:val="24"/>
-          <w:lang w:eastAsia="pt-BR"/>
-        </w:rPr>
-        <w:t>2. Passo do fluxo alternativo.</w:t>
+      <w:r>
+        <w:rPr>
+          <w:rFonts w:ascii="Segoe UI" w:eastAsia="Times New Roman" w:hAnsi="Segoe UI" w:cs="Segoe UI"/>
+          <w:color w:val="24292E"/>
+          <w:sz w:val="24"/>
+          <w:szCs w:val="24"/>
+          <w:lang w:eastAsia="pt-BR"/>
+        </w:rPr>
+        <w:t>A2.2. Atendente solicita documento do veículo</w:t>
+      </w:r>
+      <w:r>
+        <w:rPr>
+          <w:rFonts w:ascii="Segoe UI" w:eastAsia="Times New Roman" w:hAnsi="Segoe UI" w:cs="Segoe UI"/>
+          <w:color w:val="24292E"/>
+          <w:sz w:val="24"/>
+          <w:szCs w:val="24"/>
+          <w:lang w:eastAsia="pt-BR"/>
+        </w:rPr>
+        <w:t>.</w:t>
       </w:r>
       <w:r>
         <w:rPr>
@@ -813,28 +949,261 @@
           <w:lang w:eastAsia="pt-BR"/>
         </w:rPr>
         <w:br/>
-      </w:r>
-      <w:proofErr w:type="gramStart"/>
-      <w:r>
-        <w:rPr>
-          <w:rFonts w:ascii="Segoe UI" w:eastAsia="Times New Roman" w:hAnsi="Segoe UI" w:cs="Segoe UI"/>
-          <w:color w:val="24292E"/>
-          <w:sz w:val="24"/>
-          <w:szCs w:val="24"/>
-          <w:lang w:eastAsia="pt-BR"/>
-        </w:rPr>
-        <w:t>A2.</w:t>
-      </w:r>
-      <w:proofErr w:type="gramEnd"/>
-      <w:r>
-        <w:rPr>
-          <w:rFonts w:ascii="Segoe UI" w:eastAsia="Times New Roman" w:hAnsi="Segoe UI" w:cs="Segoe UI"/>
-          <w:color w:val="24292E"/>
-          <w:sz w:val="24"/>
-          <w:szCs w:val="24"/>
-          <w:lang w:eastAsia="pt-BR"/>
-        </w:rPr>
-        <w:t>3. Passo do fluxo alternativo.</w:t>
+        <w:t>A</w:t>
+      </w:r>
+      <w:r>
+        <w:rPr>
+          <w:rFonts w:ascii="Segoe UI" w:eastAsia="Times New Roman" w:hAnsi="Segoe UI" w:cs="Segoe UI"/>
+          <w:color w:val="24292E"/>
+          <w:sz w:val="24"/>
+          <w:szCs w:val="24"/>
+          <w:lang w:eastAsia="pt-BR"/>
+        </w:rPr>
+        <w:t xml:space="preserve">2.3. </w:t>
+      </w:r>
+      <w:r>
+        <w:rPr>
+          <w:rFonts w:ascii="Segoe UI" w:eastAsia="Times New Roman" w:hAnsi="Segoe UI" w:cs="Segoe UI"/>
+          <w:color w:val="24292E"/>
+          <w:sz w:val="24"/>
+          <w:szCs w:val="24"/>
+          <w:lang w:eastAsia="pt-BR"/>
+        </w:rPr>
+        <w:t>Atendente informa as alterações dos dados ao sistema</w:t>
+      </w:r>
+      <w:r>
+        <w:rPr>
+          <w:rFonts w:ascii="Segoe UI" w:eastAsia="Times New Roman" w:hAnsi="Segoe UI" w:cs="Segoe UI"/>
+          <w:color w:val="24292E"/>
+          <w:sz w:val="24"/>
+          <w:szCs w:val="24"/>
+          <w:lang w:eastAsia="pt-BR"/>
+        </w:rPr>
+        <w:t>.</w:t>
+      </w:r>
+      <w:r>
+        <w:rPr>
+          <w:rFonts w:ascii="Segoe UI" w:eastAsia="Times New Roman" w:hAnsi="Segoe UI" w:cs="Segoe UI"/>
+          <w:color w:val="24292E"/>
+          <w:sz w:val="24"/>
+          <w:szCs w:val="24"/>
+          <w:lang w:eastAsia="pt-BR"/>
+        </w:rPr>
+        <w:br/>
+        <w:t>A2.4  Sistema atualiza as informações do veículo</w:t>
+      </w:r>
+      <w:bookmarkStart w:id="2" w:name="_GoBack"/>
+      <w:bookmarkEnd w:id="2"/>
+      <w:r>
+        <w:rPr>
+          <w:rFonts w:ascii="Segoe UI" w:eastAsia="Times New Roman" w:hAnsi="Segoe UI" w:cs="Segoe UI"/>
+          <w:color w:val="24292E"/>
+          <w:sz w:val="24"/>
+          <w:szCs w:val="24"/>
+          <w:lang w:eastAsia="pt-BR"/>
+        </w:rPr>
+        <w:t>.</w:t>
+      </w:r>
+    </w:p>
+    <w:p>
+      <w:pPr>
+        <w:shd w:val="clear" w:color="auto" w:fill="FFFFFF"/>
+        <w:spacing w:after="240" w:line="240" w:lineRule="auto"/>
+        <w:rPr>
+          <w:rFonts w:ascii="Segoe UI" w:eastAsia="Times New Roman" w:hAnsi="Segoe UI" w:cs="Segoe UI"/>
+          <w:b/>
+          <w:color w:val="24292E"/>
+          <w:sz w:val="30"/>
+          <w:szCs w:val="30"/>
+          <w:lang w:eastAsia="pt-BR"/>
+        </w:rPr>
+      </w:pPr>
+      <w:r>
+        <w:rPr>
+          <w:rFonts w:ascii="Segoe UI" w:eastAsia="Times New Roman" w:hAnsi="Segoe UI" w:cs="Segoe UI"/>
+          <w:b/>
+          <w:color w:val="24292E"/>
+          <w:sz w:val="30"/>
+          <w:szCs w:val="30"/>
+          <w:lang w:eastAsia="pt-BR"/>
+        </w:rPr>
+        <w:t xml:space="preserve">A3. </w:t>
+      </w:r>
+      <w:r>
+        <w:rPr>
+          <w:rFonts w:ascii="Segoe UI" w:eastAsia="Times New Roman" w:hAnsi="Segoe UI" w:cs="Segoe UI"/>
+          <w:b/>
+          <w:color w:val="24292E"/>
+          <w:sz w:val="30"/>
+          <w:szCs w:val="30"/>
+          <w:lang w:eastAsia="pt-BR"/>
+        </w:rPr>
+        <w:t>Vincular</w:t>
+      </w:r>
+      <w:r>
+        <w:rPr>
+          <w:rFonts w:ascii="Segoe UI" w:eastAsia="Times New Roman" w:hAnsi="Segoe UI" w:cs="Segoe UI"/>
+          <w:b/>
+          <w:color w:val="24292E"/>
+          <w:sz w:val="30"/>
+          <w:szCs w:val="30"/>
+          <w:lang w:eastAsia="pt-BR"/>
+        </w:rPr>
+        <w:t xml:space="preserve"> dois ou mais clientes a um veículo</w:t>
+      </w:r>
+    </w:p>
+    <w:p>
+      <w:pPr>
+        <w:shd w:val="clear" w:color="auto" w:fill="FFFFFF"/>
+        <w:spacing w:after="240" w:line="240" w:lineRule="auto"/>
+        <w:rPr>
+          <w:rFonts w:ascii="Segoe UI" w:eastAsia="Times New Roman" w:hAnsi="Segoe UI" w:cs="Segoe UI"/>
+          <w:color w:val="24292E"/>
+          <w:sz w:val="24"/>
+          <w:szCs w:val="24"/>
+          <w:lang w:eastAsia="pt-BR"/>
+        </w:rPr>
+      </w:pPr>
+      <w:r>
+        <w:rPr>
+          <w:rFonts w:ascii="Segoe UI" w:eastAsia="Times New Roman" w:hAnsi="Segoe UI" w:cs="Segoe UI"/>
+          <w:color w:val="24292E"/>
+          <w:sz w:val="24"/>
+          <w:szCs w:val="24"/>
+          <w:lang w:eastAsia="pt-BR"/>
+        </w:rPr>
+        <w:t xml:space="preserve"> </w:t>
+      </w:r>
+      <w:r>
+        <w:rPr>
+          <w:rFonts w:ascii="Segoe UI" w:eastAsia="Times New Roman" w:hAnsi="Segoe UI" w:cs="Segoe UI"/>
+          <w:color w:val="24292E"/>
+          <w:sz w:val="24"/>
+          <w:szCs w:val="24"/>
+          <w:lang w:eastAsia="pt-BR"/>
+        </w:rPr>
+        <w:t>A3</w:t>
+      </w:r>
+      <w:r>
+        <w:rPr>
+          <w:rFonts w:ascii="Segoe UI" w:eastAsia="Times New Roman" w:hAnsi="Segoe UI" w:cs="Segoe UI"/>
+          <w:color w:val="24292E"/>
+          <w:sz w:val="24"/>
+          <w:szCs w:val="24"/>
+          <w:lang w:eastAsia="pt-BR"/>
+        </w:rPr>
+        <w:t>.1</w:t>
+      </w:r>
+      <w:r>
+        <w:rPr>
+          <w:rFonts w:ascii="Segoe UI" w:eastAsia="Times New Roman" w:hAnsi="Segoe UI" w:cs="Segoe UI"/>
+          <w:color w:val="24292E"/>
+          <w:sz w:val="24"/>
+          <w:szCs w:val="24"/>
+          <w:lang w:eastAsia="pt-BR"/>
+        </w:rPr>
+        <w:t>. Cliente solicita vincular o veículo cadastrado a outra(s) pessoa(s).</w:t>
+      </w:r>
+      <w:r>
+        <w:rPr>
+          <w:rFonts w:ascii="Segoe UI" w:eastAsia="Times New Roman" w:hAnsi="Segoe UI" w:cs="Segoe UI"/>
+          <w:color w:val="24292E"/>
+          <w:sz w:val="24"/>
+          <w:szCs w:val="24"/>
+          <w:lang w:eastAsia="pt-BR"/>
+        </w:rPr>
+        <w:br/>
+        <w:t xml:space="preserve"> A3.2. Atendente solicita o documento do veículo.</w:t>
+      </w:r>
+      <w:r>
+        <w:rPr>
+          <w:rFonts w:ascii="Segoe UI" w:eastAsia="Times New Roman" w:hAnsi="Segoe UI" w:cs="Segoe UI"/>
+          <w:color w:val="24292E"/>
+          <w:sz w:val="24"/>
+          <w:szCs w:val="24"/>
+          <w:lang w:eastAsia="pt-BR"/>
+        </w:rPr>
+        <w:br/>
+      </w:r>
+      <w:r>
+        <w:rPr>
+          <w:rFonts w:ascii="Segoe UI" w:eastAsia="Times New Roman" w:hAnsi="Segoe UI" w:cs="Segoe UI"/>
+          <w:color w:val="24292E"/>
+          <w:sz w:val="24"/>
+          <w:szCs w:val="24"/>
+          <w:lang w:eastAsia="pt-BR"/>
+        </w:rPr>
+        <w:t xml:space="preserve"> </w:t>
+      </w:r>
+      <w:r>
+        <w:rPr>
+          <w:rFonts w:ascii="Segoe UI" w:eastAsia="Times New Roman" w:hAnsi="Segoe UI" w:cs="Segoe UI"/>
+          <w:color w:val="24292E"/>
+          <w:sz w:val="24"/>
+          <w:szCs w:val="24"/>
+          <w:lang w:eastAsia="pt-BR"/>
+        </w:rPr>
+        <w:t>A3</w:t>
+      </w:r>
+      <w:r>
+        <w:rPr>
+          <w:rFonts w:ascii="Segoe UI" w:eastAsia="Times New Roman" w:hAnsi="Segoe UI" w:cs="Segoe UI"/>
+          <w:color w:val="24292E"/>
+          <w:sz w:val="24"/>
+          <w:szCs w:val="24"/>
+          <w:lang w:eastAsia="pt-BR"/>
+        </w:rPr>
+        <w:t>.3. Atendente solicita os dados do cliente que deseja vincular ao veículo</w:t>
+      </w:r>
+      <w:r>
+        <w:rPr>
+          <w:rFonts w:ascii="Segoe UI" w:eastAsia="Times New Roman" w:hAnsi="Segoe UI" w:cs="Segoe UI"/>
+          <w:color w:val="24292E"/>
+          <w:sz w:val="24"/>
+          <w:szCs w:val="24"/>
+          <w:lang w:eastAsia="pt-BR"/>
+        </w:rPr>
+        <w:t>.</w:t>
+      </w:r>
+      <w:r>
+        <w:rPr>
+          <w:rFonts w:ascii="Segoe UI" w:eastAsia="Times New Roman" w:hAnsi="Segoe UI" w:cs="Segoe UI"/>
+          <w:color w:val="24292E"/>
+          <w:sz w:val="24"/>
+          <w:szCs w:val="24"/>
+          <w:lang w:eastAsia="pt-BR"/>
+        </w:rPr>
+        <w:br/>
+      </w:r>
+      <w:r>
+        <w:rPr>
+          <w:rFonts w:ascii="Segoe UI" w:eastAsia="Times New Roman" w:hAnsi="Segoe UI" w:cs="Segoe UI"/>
+          <w:color w:val="24292E"/>
+          <w:sz w:val="24"/>
+          <w:szCs w:val="24"/>
+          <w:lang w:eastAsia="pt-BR"/>
+        </w:rPr>
+        <w:t xml:space="preserve"> </w:t>
+      </w:r>
+      <w:r>
+        <w:rPr>
+          <w:rFonts w:ascii="Segoe UI" w:eastAsia="Times New Roman" w:hAnsi="Segoe UI" w:cs="Segoe UI"/>
+          <w:color w:val="24292E"/>
+          <w:sz w:val="24"/>
+          <w:szCs w:val="24"/>
+          <w:lang w:eastAsia="pt-BR"/>
+        </w:rPr>
+        <w:t>A2.4. Atendente atualiza as informações do veículo cadastrado</w:t>
+      </w:r>
+      <w:r>
+        <w:rPr>
+          <w:rFonts w:ascii="Segoe UI" w:eastAsia="Times New Roman" w:hAnsi="Segoe UI" w:cs="Segoe UI"/>
+          <w:color w:val="24292E"/>
+          <w:sz w:val="24"/>
+          <w:szCs w:val="24"/>
+          <w:lang w:eastAsia="pt-BR"/>
+        </w:rPr>
+        <w:t>.</w:t>
       </w:r>
     </w:p>
     <w:p>
@@ -865,6 +1234,7 @@
           <w:szCs w:val="36"/>
           <w:lang w:eastAsia="pt-BR"/>
         </w:rPr>
+        <w:lastRenderedPageBreak/>
         <w:t>Fluxos de Exceção:</w:t>
       </w:r>
     </w:p>
@@ -897,7 +1267,6 @@
         </w:rPr>
         <w:t xml:space="preserve">E1. </w:t>
       </w:r>
-      <w:proofErr w:type="gramStart"/>
       <w:r>
         <w:rPr>
           <w:rFonts w:ascii="Segoe UI" w:eastAsia="Times New Roman" w:hAnsi="Segoe UI" w:cs="Segoe UI"/>
@@ -908,9 +1277,20 @@
           <w:szCs w:val="30"/>
           <w:lang w:eastAsia="pt-BR"/>
         </w:rPr>
-        <w:t>Erro ao cadastrar veiculo</w:t>
-      </w:r>
-      <w:proofErr w:type="gramEnd"/>
+        <w:t>Erro ao cadastrar veí</w:t>
+      </w:r>
+      <w:r>
+        <w:rPr>
+          <w:rFonts w:ascii="Segoe UI" w:eastAsia="Times New Roman" w:hAnsi="Segoe UI" w:cs="Segoe UI"/>
+          <w:b/>
+          <w:bCs/>
+          <w:color w:val="24292E"/>
+          <w:sz w:val="30"/>
+          <w:szCs w:val="30"/>
+          <w:lang w:eastAsia="pt-BR"/>
+        </w:rPr>
+        <w:t>culo</w:t>
+      </w:r>
     </w:p>
     <w:p>
       <w:pPr>
@@ -924,37 +1304,127 @@
           <w:lang w:eastAsia="pt-BR"/>
         </w:rPr>
       </w:pPr>
-      <w:proofErr w:type="gramStart"/>
-      <w:r>
-        <w:rPr>
-          <w:rFonts w:ascii="Segoe UI" w:eastAsia="Times New Roman" w:hAnsi="Segoe UI" w:cs="Segoe UI"/>
-          <w:color w:val="24292E"/>
-          <w:sz w:val="24"/>
-          <w:szCs w:val="24"/>
-          <w:lang w:eastAsia="pt-BR"/>
-        </w:rPr>
+      <w:r>
+        <w:rPr>
+          <w:rFonts w:ascii="Segoe UI" w:eastAsia="Times New Roman" w:hAnsi="Segoe UI" w:cs="Segoe UI"/>
+          <w:color w:val="24292E"/>
+          <w:sz w:val="24"/>
+          <w:szCs w:val="24"/>
+          <w:lang w:eastAsia="pt-BR"/>
+        </w:rPr>
+        <w:t>E1.1. Cliente solicita uma vaga para estacionar.</w:t>
+      </w:r>
+      <w:r>
+        <w:rPr>
+          <w:rFonts w:ascii="Segoe UI" w:eastAsia="Times New Roman" w:hAnsi="Segoe UI" w:cs="Segoe UI"/>
+          <w:color w:val="24292E"/>
+          <w:sz w:val="24"/>
+          <w:szCs w:val="24"/>
+          <w:lang w:eastAsia="pt-BR"/>
+        </w:rPr>
+        <w:br/>
+        <w:t>E1.2</w:t>
+      </w:r>
+      <w:r>
+        <w:rPr>
+          <w:rFonts w:ascii="Segoe UI" w:eastAsia="Times New Roman" w:hAnsi="Segoe UI" w:cs="Segoe UI"/>
+          <w:color w:val="24292E"/>
+          <w:sz w:val="24"/>
+          <w:szCs w:val="24"/>
+          <w:lang w:eastAsia="pt-BR"/>
+        </w:rPr>
+        <w:t xml:space="preserve">. </w:t>
+      </w:r>
+      <w:r>
+        <w:rPr>
+          <w:rFonts w:ascii="Segoe UI" w:eastAsia="Times New Roman" w:hAnsi="Segoe UI" w:cs="Segoe UI"/>
+          <w:color w:val="24292E"/>
+          <w:sz w:val="24"/>
+          <w:szCs w:val="24"/>
+          <w:lang w:eastAsia="pt-BR"/>
+        </w:rPr>
+        <w:t>Ate</w:t>
+      </w:r>
+      <w:r>
+        <w:rPr>
+          <w:rFonts w:ascii="Segoe UI" w:eastAsia="Times New Roman" w:hAnsi="Segoe UI" w:cs="Segoe UI"/>
+          <w:color w:val="24292E"/>
+          <w:sz w:val="24"/>
+          <w:szCs w:val="24"/>
+          <w:lang w:eastAsia="pt-BR"/>
+        </w:rPr>
+        <w:t>ndente solicita documento do veí</w:t>
+      </w:r>
+      <w:r>
+        <w:rPr>
+          <w:rFonts w:ascii="Segoe UI" w:eastAsia="Times New Roman" w:hAnsi="Segoe UI" w:cs="Segoe UI"/>
+          <w:color w:val="24292E"/>
+          <w:sz w:val="24"/>
+          <w:szCs w:val="24"/>
+          <w:lang w:eastAsia="pt-BR"/>
+        </w:rPr>
+        <w:t>culo.</w:t>
+      </w:r>
+      <w:r>
+        <w:rPr>
+          <w:rFonts w:ascii="Segoe UI" w:eastAsia="Times New Roman" w:hAnsi="Segoe UI" w:cs="Segoe UI"/>
+          <w:color w:val="24292E"/>
+          <w:sz w:val="24"/>
+          <w:szCs w:val="24"/>
+          <w:lang w:eastAsia="pt-BR"/>
+        </w:rPr>
+        <w:br/>
         <w:t>E1.</w:t>
       </w:r>
-      <w:proofErr w:type="gramEnd"/>
-      <w:r>
-        <w:rPr>
-          <w:rFonts w:ascii="Segoe UI" w:eastAsia="Times New Roman" w:hAnsi="Segoe UI" w:cs="Segoe UI"/>
-          <w:color w:val="24292E"/>
-          <w:sz w:val="24"/>
-          <w:szCs w:val="24"/>
-          <w:lang w:eastAsia="pt-BR"/>
-        </w:rPr>
-        <w:t xml:space="preserve">1. </w:t>
-      </w:r>
-      <w:r>
-        <w:rPr>
-          <w:rFonts w:ascii="Segoe UI" w:eastAsia="Times New Roman" w:hAnsi="Segoe UI" w:cs="Segoe UI"/>
-          <w:color w:val="24292E"/>
-          <w:sz w:val="24"/>
-          <w:szCs w:val="24"/>
-          <w:lang w:eastAsia="pt-BR"/>
-        </w:rPr>
-        <w:t>Atendente solicita documento do veiculo.</w:t>
+      <w:r>
+        <w:rPr>
+          <w:rFonts w:ascii="Segoe UI" w:eastAsia="Times New Roman" w:hAnsi="Segoe UI" w:cs="Segoe UI"/>
+          <w:color w:val="24292E"/>
+          <w:sz w:val="24"/>
+          <w:szCs w:val="24"/>
+          <w:lang w:eastAsia="pt-BR"/>
+        </w:rPr>
+        <w:t>3</w:t>
+      </w:r>
+      <w:r>
+        <w:rPr>
+          <w:rFonts w:ascii="Segoe UI" w:eastAsia="Times New Roman" w:hAnsi="Segoe UI" w:cs="Segoe UI"/>
+          <w:color w:val="24292E"/>
+          <w:sz w:val="24"/>
+          <w:szCs w:val="24"/>
+          <w:lang w:eastAsia="pt-BR"/>
+        </w:rPr>
+        <w:t xml:space="preserve">. </w:t>
+      </w:r>
+      <w:r>
+        <w:rPr>
+          <w:rFonts w:ascii="Segoe UI" w:eastAsia="Times New Roman" w:hAnsi="Segoe UI" w:cs="Segoe UI"/>
+          <w:color w:val="24292E"/>
+          <w:sz w:val="24"/>
+          <w:szCs w:val="24"/>
+          <w:lang w:eastAsia="pt-BR"/>
+        </w:rPr>
+        <w:t>At</w:t>
+      </w:r>
+      <w:r>
+        <w:rPr>
+          <w:rFonts w:ascii="Segoe UI" w:eastAsia="Times New Roman" w:hAnsi="Segoe UI" w:cs="Segoe UI"/>
+          <w:color w:val="24292E"/>
+          <w:sz w:val="24"/>
+          <w:szCs w:val="24"/>
+          <w:lang w:eastAsia="pt-BR"/>
+        </w:rPr>
+        <w:t>endente informa os dados ao sistema</w:t>
+      </w:r>
+      <w:r>
+        <w:rPr>
+          <w:rFonts w:ascii="Segoe UI" w:eastAsia="Times New Roman" w:hAnsi="Segoe UI" w:cs="Segoe UI"/>
+          <w:color w:val="24292E"/>
+          <w:sz w:val="24"/>
+          <w:szCs w:val="24"/>
+          <w:lang w:eastAsia="pt-BR"/>
+        </w:rPr>
+        <w:t>.</w:t>
       </w:r>
       <w:r>
         <w:rPr>
@@ -965,38 +1435,47 @@
           <w:lang w:eastAsia="pt-BR"/>
         </w:rPr>
         <w:br/>
-      </w:r>
-      <w:proofErr w:type="gramStart"/>
-      <w:r>
-        <w:rPr>
-          <w:rFonts w:ascii="Segoe UI" w:eastAsia="Times New Roman" w:hAnsi="Segoe UI" w:cs="Segoe UI"/>
-          <w:color w:val="24292E"/>
-          <w:sz w:val="24"/>
-          <w:szCs w:val="24"/>
-          <w:lang w:eastAsia="pt-BR"/>
-        </w:rPr>
-        <w:t>E1.</w:t>
-      </w:r>
-      <w:proofErr w:type="gramEnd"/>
-      <w:r>
-        <w:rPr>
-          <w:rFonts w:ascii="Segoe UI" w:eastAsia="Times New Roman" w:hAnsi="Segoe UI" w:cs="Segoe UI"/>
-          <w:color w:val="24292E"/>
-          <w:sz w:val="24"/>
-          <w:szCs w:val="24"/>
-          <w:lang w:eastAsia="pt-BR"/>
-        </w:rPr>
-        <w:t xml:space="preserve">2. </w:t>
-      </w:r>
-      <w:r>
-        <w:rPr>
-          <w:rFonts w:ascii="Segoe UI" w:eastAsia="Times New Roman" w:hAnsi="Segoe UI" w:cs="Segoe UI"/>
-          <w:color w:val="24292E"/>
-          <w:sz w:val="24"/>
-          <w:szCs w:val="24"/>
-          <w:lang w:eastAsia="pt-BR"/>
-        </w:rPr>
-        <w:t>Atendente informa ao sistema dados</w:t>
+        <w:t>E1.4</w:t>
+      </w:r>
+      <w:r>
+        <w:rPr>
+          <w:rFonts w:ascii="Segoe UI" w:eastAsia="Times New Roman" w:hAnsi="Segoe UI" w:cs="Segoe UI"/>
+          <w:color w:val="24292E"/>
+          <w:sz w:val="24"/>
+          <w:szCs w:val="24"/>
+          <w:lang w:eastAsia="pt-BR"/>
+        </w:rPr>
+        <w:t xml:space="preserve">. </w:t>
+      </w:r>
+      <w:r>
+        <w:rPr>
+          <w:rFonts w:ascii="Segoe UI" w:eastAsia="Times New Roman" w:hAnsi="Segoe UI" w:cs="Segoe UI"/>
+          <w:color w:val="24292E"/>
+          <w:sz w:val="24"/>
+          <w:szCs w:val="24"/>
+          <w:lang w:eastAsia="pt-BR"/>
+        </w:rPr>
+        <w:t>S</w:t>
+      </w:r>
+      <w:r>
+        <w:rPr>
+          <w:rFonts w:ascii="Segoe UI" w:eastAsia="Times New Roman" w:hAnsi="Segoe UI" w:cs="Segoe UI"/>
+          <w:color w:val="24292E"/>
+          <w:sz w:val="24"/>
+          <w:szCs w:val="24"/>
+          <w:lang w:eastAsia="pt-BR"/>
+        </w:rPr>
+        <w:t xml:space="preserve">istema </w:t>
+      </w:r>
+      <w:r>
+        <w:rPr>
+          <w:rFonts w:ascii="Segoe UI" w:eastAsia="Times New Roman" w:hAnsi="Segoe UI" w:cs="Segoe UI"/>
+          <w:color w:val="24292E"/>
+          <w:sz w:val="24"/>
+          <w:szCs w:val="24"/>
+          <w:lang w:eastAsia="pt-BR"/>
+        </w:rPr>
+        <w:t>informa que os dados informados são inválidos</w:t>
       </w:r>
       <w:r>
         <w:rPr>
@@ -1008,6 +1487,111 @@
         </w:rPr>
         <w:t>.</w:t>
       </w:r>
+    </w:p>
+    <w:p>
+      <w:pPr>
+        <w:shd w:val="clear" w:color="auto" w:fill="FFFFFF"/>
+        <w:spacing w:before="360" w:after="240" w:line="240" w:lineRule="auto"/>
+        <w:outlineLvl w:val="2"/>
+        <w:rPr>
+          <w:rFonts w:ascii="Segoe UI" w:eastAsia="Times New Roman" w:hAnsi="Segoe UI" w:cs="Segoe UI"/>
+          <w:b/>
+          <w:bCs/>
+          <w:color w:val="24292E"/>
+          <w:sz w:val="30"/>
+          <w:szCs w:val="30"/>
+          <w:lang w:eastAsia="pt-BR"/>
+        </w:rPr>
+      </w:pPr>
+      <w:r>
+        <w:rPr>
+          <w:rFonts w:ascii="Segoe UI" w:eastAsia="Times New Roman" w:hAnsi="Segoe UI" w:cs="Segoe UI"/>
+          <w:b/>
+          <w:bCs/>
+          <w:color w:val="24292E"/>
+          <w:sz w:val="30"/>
+          <w:szCs w:val="30"/>
+          <w:lang w:eastAsia="pt-BR"/>
+        </w:rPr>
+        <w:t>E2</w:t>
+      </w:r>
+      <w:r>
+        <w:rPr>
+          <w:rFonts w:ascii="Segoe UI" w:eastAsia="Times New Roman" w:hAnsi="Segoe UI" w:cs="Segoe UI"/>
+          <w:b/>
+          <w:bCs/>
+          <w:color w:val="24292E"/>
+          <w:sz w:val="30"/>
+          <w:szCs w:val="30"/>
+          <w:lang w:eastAsia="pt-BR"/>
+        </w:rPr>
+        <w:t xml:space="preserve">. </w:t>
+      </w:r>
+      <w:r>
+        <w:rPr>
+          <w:rFonts w:ascii="Segoe UI" w:eastAsia="Times New Roman" w:hAnsi="Segoe UI" w:cs="Segoe UI"/>
+          <w:b/>
+          <w:bCs/>
+          <w:color w:val="24292E"/>
+          <w:sz w:val="30"/>
+          <w:szCs w:val="30"/>
+          <w:lang w:eastAsia="pt-BR"/>
+        </w:rPr>
+        <w:t>Remoção de veículo cadastrado</w:t>
+      </w:r>
+    </w:p>
+    <w:p>
+      <w:pPr>
+        <w:shd w:val="clear" w:color="auto" w:fill="FFFFFF"/>
+        <w:spacing w:after="100" w:afterAutospacing="1" w:line="240" w:lineRule="auto"/>
+        <w:rPr>
+          <w:rFonts w:ascii="Segoe UI" w:eastAsia="Times New Roman" w:hAnsi="Segoe UI" w:cs="Segoe UI"/>
+          <w:color w:val="24292E"/>
+          <w:sz w:val="24"/>
+          <w:szCs w:val="24"/>
+          <w:lang w:eastAsia="pt-BR"/>
+        </w:rPr>
+      </w:pPr>
+      <w:r>
+        <w:rPr>
+          <w:rFonts w:ascii="Segoe UI" w:eastAsia="Times New Roman" w:hAnsi="Segoe UI" w:cs="Segoe UI"/>
+          <w:color w:val="24292E"/>
+          <w:sz w:val="24"/>
+          <w:szCs w:val="24"/>
+          <w:lang w:eastAsia="pt-BR"/>
+        </w:rPr>
+        <w:t>E2</w:t>
+      </w:r>
+      <w:r>
+        <w:rPr>
+          <w:rFonts w:ascii="Segoe UI" w:eastAsia="Times New Roman" w:hAnsi="Segoe UI" w:cs="Segoe UI"/>
+          <w:color w:val="24292E"/>
+          <w:sz w:val="24"/>
+          <w:szCs w:val="24"/>
+          <w:lang w:eastAsia="pt-BR"/>
+        </w:rPr>
+        <w:t xml:space="preserve">.1. </w:t>
+      </w:r>
+      <w:r>
+        <w:rPr>
+          <w:rFonts w:ascii="Segoe UI" w:eastAsia="Times New Roman" w:hAnsi="Segoe UI" w:cs="Segoe UI"/>
+          <w:color w:val="24292E"/>
+          <w:sz w:val="24"/>
+          <w:szCs w:val="24"/>
+          <w:lang w:eastAsia="pt-BR"/>
+        </w:rPr>
+        <w:t>Cliente solicita a remoção de um veículo cadastrado</w:t>
+      </w:r>
+      <w:r>
+        <w:rPr>
+          <w:rFonts w:ascii="Segoe UI" w:eastAsia="Times New Roman" w:hAnsi="Segoe UI" w:cs="Segoe UI"/>
+          <w:color w:val="24292E"/>
+          <w:sz w:val="24"/>
+          <w:szCs w:val="24"/>
+          <w:lang w:eastAsia="pt-BR"/>
+        </w:rPr>
+        <w:t>.</w:t>
+      </w:r>
       <w:r>
         <w:rPr>
           <w:rFonts w:ascii="Segoe UI" w:eastAsia="Times New Roman" w:hAnsi="Segoe UI" w:cs="Segoe UI"/>
@@ -1017,58 +1601,27 @@
           <w:lang w:eastAsia="pt-BR"/>
         </w:rPr>
         <w:br/>
-      </w:r>
-      <w:proofErr w:type="gramStart"/>
-      <w:r>
-        <w:rPr>
-          <w:rFonts w:ascii="Segoe UI" w:eastAsia="Times New Roman" w:hAnsi="Segoe UI" w:cs="Segoe UI"/>
-          <w:color w:val="24292E"/>
-          <w:sz w:val="24"/>
-          <w:szCs w:val="24"/>
-          <w:lang w:eastAsia="pt-BR"/>
-        </w:rPr>
-        <w:t>E1.</w:t>
-      </w:r>
-      <w:proofErr w:type="gramEnd"/>
-      <w:r>
-        <w:rPr>
-          <w:rFonts w:ascii="Segoe UI" w:eastAsia="Times New Roman" w:hAnsi="Segoe UI" w:cs="Segoe UI"/>
-          <w:color w:val="24292E"/>
-          <w:sz w:val="24"/>
-          <w:szCs w:val="24"/>
-          <w:lang w:eastAsia="pt-BR"/>
-        </w:rPr>
-        <w:t xml:space="preserve">3. </w:t>
-      </w:r>
-      <w:r>
-        <w:rPr>
-          <w:rFonts w:ascii="Segoe UI" w:eastAsia="Times New Roman" w:hAnsi="Segoe UI" w:cs="Segoe UI"/>
-          <w:color w:val="24292E"/>
-          <w:sz w:val="24"/>
-          <w:szCs w:val="24"/>
-          <w:lang w:eastAsia="pt-BR"/>
-        </w:rPr>
-        <w:t>S</w:t>
-      </w:r>
-      <w:r>
-        <w:rPr>
-          <w:rFonts w:ascii="Segoe UI" w:eastAsia="Times New Roman" w:hAnsi="Segoe UI" w:cs="Segoe UI"/>
-          <w:color w:val="24292E"/>
-          <w:sz w:val="24"/>
-          <w:szCs w:val="24"/>
-          <w:lang w:eastAsia="pt-BR"/>
-        </w:rPr>
-        <w:t xml:space="preserve">istema </w:t>
-      </w:r>
-      <w:r>
-        <w:rPr>
-          <w:rFonts w:ascii="Segoe UI" w:eastAsia="Times New Roman" w:hAnsi="Segoe UI" w:cs="Segoe UI"/>
-          <w:color w:val="24292E"/>
-          <w:sz w:val="24"/>
-          <w:szCs w:val="24"/>
-          <w:lang w:eastAsia="pt-BR"/>
-        </w:rPr>
-        <w:t>mostra mensagem de erro</w:t>
+        <w:t>E2</w:t>
+      </w:r>
+      <w:r>
+        <w:rPr>
+          <w:rFonts w:ascii="Segoe UI" w:eastAsia="Times New Roman" w:hAnsi="Segoe UI" w:cs="Segoe UI"/>
+          <w:color w:val="24292E"/>
+          <w:sz w:val="24"/>
+          <w:szCs w:val="24"/>
+          <w:lang w:eastAsia="pt-BR"/>
+        </w:rPr>
+        <w:t xml:space="preserve">.2. </w:t>
+      </w:r>
+      <w:r>
+        <w:rPr>
+          <w:rFonts w:ascii="Segoe UI" w:eastAsia="Times New Roman" w:hAnsi="Segoe UI" w:cs="Segoe UI"/>
+          <w:color w:val="24292E"/>
+          <w:sz w:val="24"/>
+          <w:szCs w:val="24"/>
+          <w:lang w:eastAsia="pt-BR"/>
+        </w:rPr>
+        <w:t>Atendente solicita o documento do veículo</w:t>
       </w:r>
       <w:r>
         <w:rPr>
@@ -1080,10 +1633,95 @@
         </w:rPr>
         <w:t>.</w:t>
       </w:r>
+      <w:r>
+        <w:rPr>
+          <w:rFonts w:ascii="Segoe UI" w:eastAsia="Times New Roman" w:hAnsi="Segoe UI" w:cs="Segoe UI"/>
+          <w:color w:val="24292E"/>
+          <w:sz w:val="24"/>
+          <w:szCs w:val="24"/>
+          <w:lang w:eastAsia="pt-BR"/>
+        </w:rPr>
+        <w:br/>
+        <w:t>E2</w:t>
+      </w:r>
+      <w:r>
+        <w:rPr>
+          <w:rFonts w:ascii="Segoe UI" w:eastAsia="Times New Roman" w:hAnsi="Segoe UI" w:cs="Segoe UI"/>
+          <w:color w:val="24292E"/>
+          <w:sz w:val="24"/>
+          <w:szCs w:val="24"/>
+          <w:lang w:eastAsia="pt-BR"/>
+        </w:rPr>
+        <w:t xml:space="preserve">.3. </w:t>
+      </w:r>
+      <w:r>
+        <w:rPr>
+          <w:rFonts w:ascii="Segoe UI" w:eastAsia="Times New Roman" w:hAnsi="Segoe UI" w:cs="Segoe UI"/>
+          <w:color w:val="24292E"/>
+          <w:sz w:val="24"/>
+          <w:szCs w:val="24"/>
+          <w:lang w:eastAsia="pt-BR"/>
+        </w:rPr>
+        <w:t>Atendente informa os dados ao sistema</w:t>
+      </w:r>
+      <w:r>
+        <w:rPr>
+          <w:rFonts w:ascii="Segoe UI" w:eastAsia="Times New Roman" w:hAnsi="Segoe UI" w:cs="Segoe UI"/>
+          <w:color w:val="24292E"/>
+          <w:sz w:val="24"/>
+          <w:szCs w:val="24"/>
+          <w:lang w:eastAsia="pt-BR"/>
+        </w:rPr>
+        <w:t>.</w:t>
+      </w:r>
+      <w:r>
+        <w:rPr>
+          <w:rFonts w:ascii="Segoe UI" w:eastAsia="Times New Roman" w:hAnsi="Segoe UI" w:cs="Segoe UI"/>
+          <w:color w:val="24292E"/>
+          <w:sz w:val="24"/>
+          <w:szCs w:val="24"/>
+          <w:lang w:eastAsia="pt-BR"/>
+        </w:rPr>
+        <w:br/>
+        <w:t xml:space="preserve">E2.4. </w:t>
+      </w:r>
+      <w:r>
+        <w:rPr>
+          <w:rFonts w:ascii="Segoe UI" w:eastAsia="Times New Roman" w:hAnsi="Segoe UI" w:cs="Segoe UI"/>
+          <w:color w:val="24292E"/>
+          <w:sz w:val="24"/>
+          <w:szCs w:val="24"/>
+          <w:lang w:eastAsia="pt-BR"/>
+        </w:rPr>
+        <w:t>Atendente efetua a remoção do cadastro</w:t>
+      </w:r>
+      <w:r>
+        <w:rPr>
+          <w:rFonts w:ascii="Segoe UI" w:eastAsia="Times New Roman" w:hAnsi="Segoe UI" w:cs="Segoe UI"/>
+          <w:color w:val="24292E"/>
+          <w:sz w:val="24"/>
+          <w:szCs w:val="24"/>
+          <w:lang w:eastAsia="pt-BR"/>
+        </w:rPr>
+        <w:t>.</w:t>
+      </w:r>
+    </w:p>
+    <w:p>
+      <w:pPr>
+        <w:shd w:val="clear" w:color="auto" w:fill="FFFFFF"/>
+        <w:spacing w:after="100" w:afterAutospacing="1" w:line="240" w:lineRule="auto"/>
+        <w:rPr>
+          <w:rFonts w:ascii="Segoe UI" w:eastAsia="Times New Roman" w:hAnsi="Segoe UI" w:cs="Segoe UI"/>
+          <w:color w:val="24292E"/>
+          <w:sz w:val="24"/>
+          <w:szCs w:val="24"/>
+          <w:lang w:eastAsia="pt-BR"/>
+        </w:rPr>
+      </w:pPr>
     </w:p>
     <w:sectPr>
       <w:pgSz w:w="11906" w:h="16838"/>
-      <w:pgMar w:top="1417" w:right="1701" w:bottom="1417" w:left="1701" w:header="708" w:footer="708" w:gutter="0"/>
+      <w:pgMar w:top="1440" w:right="1080" w:bottom="1440" w:left="1080" w:header="708" w:footer="708" w:gutter="0"/>
       <w:cols w:space="708"/>
       <w:docGrid w:linePitch="360"/>
     </w:sectPr>
@@ -1092,7 +1730,7 @@
 </file>
 
 <file path=word/numbering.xml><?xml version="1.0" encoding="utf-8"?>
-<w:numbering xmlns:wpc="http://schemas.microsoft.com/office/word/2010/wordprocessingCanvas" xmlns:mc="http://schemas.openxmlformats.org/markup-compatibility/2006" xmlns:o="urn:schemas-microsoft-com:office:office" xmlns:r="http://schemas.openxmlformats.org/officeDocument/2006/relationships" xmlns:m="http://schemas.openxmlformats.org/officeDocument/2006/math" xmlns:v="urn:schemas-microsoft-com:vml" xmlns:wp14="http://schemas.microsoft.com/office/word/2010/wordprocessingDrawing" xmlns:wp="http://schemas.openxmlformats.org/drawingml/2006/wordprocessingDrawing" xmlns:w10="urn:schemas-microsoft-com:office:word" xmlns:w="http://schemas.openxmlformats.org/wordprocessingml/2006/main" xmlns:w14="http://schemas.microsoft.com/office/word/2010/wordml" xmlns:wpg="http://schemas.microsoft.com/office/word/2010/wordprocessingGroup" xmlns:wpi="http://schemas.microsoft.com/office/word/2010/wordprocessingInk" xmlns:wne="http://schemas.microsoft.com/office/word/2006/wordml" xmlns:wps="http://schemas.microsoft.com/office/word/2010/wordprocessingShape" mc:Ignorable="w14 wp14">
+<w:numbering xmlns:wpc="http://schemas.microsoft.com/office/word/2010/wordprocessingCanvas" xmlns:mc="http://schemas.openxmlformats.org/markup-compatibility/2006" xmlns:o="urn:schemas-microsoft-com:office:office" xmlns:r="http://schemas.openxmlformats.org/officeDocument/2006/relationships" xmlns:m="http://schemas.openxmlformats.org/officeDocument/2006/math" xmlns:v="urn:schemas-microsoft-com:vml" xmlns:wp14="http://schemas.microsoft.com/office/word/2010/wordprocessingDrawing" xmlns:wp="http://schemas.openxmlformats.org/drawingml/2006/wordprocessingDrawing" xmlns:w10="urn:schemas-microsoft-com:office:word" xmlns:w="http://schemas.openxmlformats.org/wordprocessingml/2006/main" xmlns:w14="http://schemas.microsoft.com/office/word/2010/wordml" xmlns:w15="http://schemas.microsoft.com/office/word/2012/wordml" xmlns:wpg="http://schemas.microsoft.com/office/word/2010/wordprocessingGroup" xmlns:wpi="http://schemas.microsoft.com/office/word/2010/wordprocessingInk" xmlns:wne="http://schemas.microsoft.com/office/word/2006/wordml" xmlns:wps="http://schemas.microsoft.com/office/word/2010/wordprocessingShape" mc:Ignorable="w14 w15 wp14">
   <w:abstractNum w:abstractNumId="0">
     <w:nsid w:val="392D40D6"/>
     <w:multiLevelType w:val="multilevel"/>
@@ -1401,7 +2039,7 @@
 </file>
 
 <file path=word/styles.xml><?xml version="1.0" encoding="utf-8"?>
-<w:styles xmlns:mc="http://schemas.openxmlformats.org/markup-compatibility/2006" xmlns:r="http://schemas.openxmlformats.org/officeDocument/2006/relationships" xmlns:w="http://schemas.openxmlformats.org/wordprocessingml/2006/main" xmlns:w14="http://schemas.microsoft.com/office/word/2010/wordml" mc:Ignorable="w14">
+<w:styles xmlns:mc="http://schemas.openxmlformats.org/markup-compatibility/2006" xmlns:r="http://schemas.openxmlformats.org/officeDocument/2006/relationships" xmlns:w="http://schemas.openxmlformats.org/wordprocessingml/2006/main" xmlns:w14="http://schemas.microsoft.com/office/word/2010/wordml" xmlns:w15="http://schemas.microsoft.com/office/word/2012/wordml" mc:Ignorable="w14 w15">
   <w:docDefaults>
     <w:rPrDefault>
       <w:rPr>
@@ -1417,497 +2055,378 @@
       </w:pPr>
     </w:pPrDefault>
   </w:docDefaults>
-  <w:latentStyles w:defLockedState="0" w:defUIPriority="99" w:defSemiHidden="1" w:defUnhideWhenUsed="1" w:defQFormat="0" w:count="267">
-    <w:lsdException w:name="Normal" w:semiHidden="0" w:uiPriority="0" w:unhideWhenUsed="0" w:qFormat="1"/>
-    <w:lsdException w:name="heading 1" w:semiHidden="0" w:uiPriority="9" w:unhideWhenUsed="0" w:qFormat="1"/>
-    <w:lsdException w:name="heading 2" w:uiPriority="9" w:qFormat="1"/>
-    <w:lsdException w:name="heading 3" w:uiPriority="9" w:qFormat="1"/>
-    <w:lsdException w:name="heading 4" w:uiPriority="9" w:qFormat="1"/>
-    <w:lsdException w:name="heading 5" w:uiPriority="9" w:qFormat="1"/>
-    <w:lsdException w:name="heading 6" w:uiPriority="9" w:qFormat="1"/>
-    <w:lsdException w:name="heading 7" w:uiPriority="9" w:qFormat="1"/>
-    <w:lsdException w:name="heading 8" w:uiPriority="9" w:qFormat="1"/>
-    <w:lsdException w:name="heading 9" w:uiPriority="9" w:qFormat="1"/>
-    <w:lsdException w:name="toc 1" w:uiPriority="39"/>
-    <w:lsdException w:name="toc 2" w:uiPriority="39"/>
-    <w:lsdException w:name="toc 3" w:uiPriority="39"/>
-    <w:lsdException w:name="toc 4" w:uiPriority="39"/>
-    <w:lsdException w:name="toc 5" w:uiPriority="39"/>
-    <w:lsdException w:name="toc 6" w:uiPriority="39"/>
-    <w:lsdException w:name="toc 7" w:uiPriority="39"/>
-    <w:lsdException w:name="toc 8" w:uiPriority="39"/>
-    <w:lsdException w:name="toc 9" w:uiPriority="39"/>
-    <w:lsdException w:name="caption" w:uiPriority="35" w:qFormat="1"/>
-    <w:lsdException w:name="Title" w:semiHidden="0" w:uiPriority="10" w:unhideWhenUsed="0" w:qFormat="1"/>
-    <w:lsdException w:name="Default Paragraph Font" w:uiPriority="1"/>
-    <w:lsdException w:name="Subtitle" w:semiHidden="0" w:uiPriority="11" w:unhideWhenUsed="0" w:qFormat="1"/>
-    <w:lsdException w:name="Strong" w:semiHidden="0" w:uiPriority="22" w:unhideWhenUsed="0" w:qFormat="1"/>
-    <w:lsdException w:name="Emphasis" w:semiHidden="0" w:uiPriority="20" w:unhideWhenUsed="0" w:qFormat="1"/>
-    <w:lsdException w:name="Table Grid" w:semiHidden="0" w:uiPriority="59" w:unhideWhenUsed="0"/>
-    <w:lsdException w:name="Placeholder Text" w:unhideWhenUsed="0"/>
-    <w:lsdException w:name="No Spacing" w:semiHidden="0" w:uiPriority="1" w:unhideWhenUsed="0" w:qFormat="1"/>
-    <w:lsdException w:name="Light Shading" w:semiHidden="0" w:uiPriority="60" w:unhideWhenUsed="0"/>
-    <w:lsdException w:name="Light List" w:semiHidden="0" w:uiPriority="61" w:unhideWhenUsed="0"/>
-    <w:lsdException w:name="Light Grid" w:semiHidden="0" w:uiPriority="62" w:unhideWhenUsed="0"/>
-    <w:lsdException w:name="Medium Shading 1" w:semiHidden="0" w:uiPriority="63" w:unhideWhenUsed="0"/>
-    <w:lsdException w:name="Medium Shading 2" w:semiHidden="0" w:uiPriority="64" w:unhideWhenUsed="0"/>
-    <w:lsdException w:name="Medium List 1" w:semiHidden="0" w:uiPriority="65" w:unhideWhenUsed="0"/>
-    <w:lsdException w:name="Medium List 2" w:semiHidden="0" w:uiPriority="66" w:unhideWhenUsed="0"/>
-    <w:lsdException w:name="Medium Grid 1" w:semiHidden="0" w:uiPriority="67" w:unhideWhenUsed="0"/>
-    <w:lsdException w:name="Medium Grid 2" w:semiHidden="0" w:uiPriority="68" w:unhideWhenUsed="0"/>
-    <w:lsdException w:name="Medium Grid 3" w:semiHidden="0" w:uiPriority="69" w:unhideWhenUsed="0"/>
-    <w:lsdException w:name="Dark List" w:semiHidden="0" w:uiPriority="70" w:unhideWhenUsed="0"/>
-    <w:lsdException w:name="Colorful Shading" w:semiHidden="0" w:uiPriority="71" w:unhideWhenUsed="0"/>
-    <w:lsdException w:name="Colorful List" w:semiHidden="0" w:uiPriority="72" w:unhideWhenUsed="0"/>
-    <w:lsdException w:name="Colorful Grid" w:semiHidden="0" w:uiPriority="73" w:unhideWhenUsed="0"/>
-    <w:lsdException w:name="Light Shading Accent 1" w:semiHidden="0" w:uiPriority="60" w:unhideWhenUsed="0"/>
-    <w:lsdException w:name="Light List Accent 1" w:semiHidden="0" w:uiPriority="61" w:unhideWhenUsed="0"/>
-    <w:lsdException w:name="Light Grid Accent 1" w:semiHidden="0" w:uiPriority="62" w:unhideWhenUsed="0"/>
-    <w:lsdException w:name="Medium Shading 1 Accent 1" w:semiHidden="0" w:uiPriority="63" w:unhideWhenUsed="0"/>
-    <w:lsdException w:name="Medium Shading 2 Accent 1" w:semiHidden="0" w:uiPriority="64" w:unhideWhenUsed="0"/>
-    <w:lsdException w:name="Medium List 1 Accent 1" w:semiHidden="0" w:uiPriority="65" w:unhideWhenUsed="0"/>
-    <w:lsdException w:name="Revision" w:unhideWhenUsed="0"/>
-    <w:lsdException w:name="List Paragraph" w:semiHidden="0" w:uiPriority="34" w:unhideWhenUsed="0" w:qFormat="1"/>
-    <w:lsdException w:name="Quote" w:semiHidden="0" w:uiPriority="29" w:unhideWhenUsed="0" w:qFormat="1"/>
-    <w:lsdException w:name="Intense Quote" w:semiHidden="0" w:uiPriority="30" w:unhideWhenUsed="0" w:qFormat="1"/>
-    <w:lsdException w:name="Medium List 2 Accent 1" w:semiHidden="0" w:uiPriority="66" w:unhideWhenUsed="0"/>
-    <w:lsdException w:name="Medium Grid 1 Accent 1" w:semiHidden="0" w:uiPriority="67" w:unhideWhenUsed="0"/>
-    <w:lsdException w:name="Medium Grid 2 Accent 1" w:semiHidden="0" w:uiPriority="68" w:unhideWhenUsed="0"/>
-    <w:lsdException w:name="Medium Grid 3 Accent 1" w:semiHidden="0" w:uiPriority="69" w:unhideWhenUsed="0"/>
-    <w:lsdException w:name="Dark List Accent 1" w:semiHidden="0" w:uiPriority="70" w:unhideWhenUsed="0"/>
-    <w:lsdException w:name="Colorful Shading Accent 1" w:semiHidden="0" w:uiPriority="71" w:unhideWhenUsed="0"/>
-    <w:lsdException w:name="Colorful List Accent 1" w:semiHidden="0" w:uiPriority="72" w:unhideWhenUsed="0"/>
-    <w:lsdException w:name="Colorful Grid Accent 1" w:semiHidden="0" w:uiPriority="73" w:unhideWhenUsed="0"/>
-    <w:lsdException w:name="Light Shading Accent 2" w:semiHidden="0" w:uiPriority="60" w:unhideWhenUsed="0"/>
-    <w:lsdException w:name="Light List Accent 2" w:semiHidden="0" w:uiPriority="61" w:unhideWhenUsed="0"/>
-    <w:lsdException w:name="Light Grid Accent 2" w:semiHidden="0" w:uiPriority="62" w:unhideWhenUsed="0"/>
-    <w:lsdException w:name="Medium Shading 1 Accent 2" w:semiHidden="0" w:uiPriority="63" w:unhideWhenUsed="0"/>
-    <w:lsdException w:name="Medium Shading 2 Accent 2" w:semiHidden="0" w:uiPriority="64" w:unhideWhenUsed="0"/>
-    <w:lsdException w:name="Medium List 1 Accent 2" w:semiHidden="0" w:uiPriority="65" w:unhideWhenUsed="0"/>
-    <w:lsdException w:name="Medium List 2 Accent 2" w:semiHidden="0" w:uiPriority="66" w:unhideWhenUsed="0"/>
-    <w:lsdException w:name="Medium Grid 1 Accent 2" w:semiHidden="0" w:uiPriority="67" w:unhideWhenUsed="0"/>
-    <w:lsdException w:name="Medium Grid 2 Accent 2" w:semiHidden="0" w:uiPriority="68" w:unhideWhenUsed="0"/>
-    <w:lsdException w:name="Medium Grid 3 Accent 2" w:semiHidden="0" w:uiPriority="69" w:unhideWhenUsed="0"/>
-    <w:lsdException w:name="Dark List Accent 2" w:semiHidden="0" w:uiPriority="70" w:unhideWhenUsed="0"/>
-    <w:lsdException w:name="Colorful Shading Accent 2" w:semiHidden="0" w:uiPriority="71" w:unhideWhenUsed="0"/>
-    <w:lsdException w:name="Colorful List Accent 2" w:semiHidden="0" w:uiPriority="72" w:unhideWhenUsed="0"/>
-    <w:lsdException w:name="Colorful Grid Accent 2" w:semiHidden="0" w:uiPriority="73" w:unhideWhenUsed="0"/>
-    <w:lsdException w:name="Light Shading Accent 3" w:semiHidden="0" w:uiPriority="60" w:unhideWhenUsed="0"/>
-    <w:lsdException w:name="Light List Accent 3" w:semiHidden="0" w:uiPriority="61" w:unhideWhenUsed="0"/>
-    <w:lsdException w:name="Light Grid Accent 3" w:semiHidden="0" w:uiPriority="62" w:unhideWhenUsed="0"/>
-    <w:lsdException w:name="Medium Shading 1 Accent 3" w:semiHidden="0" w:uiPriority="63" w:unhideWhenUsed="0"/>
-    <w:lsdException w:name="Medium Shading 2 Accent 3" w:semiHidden="0" w:uiPriority="64" w:unhideWhenUsed="0"/>
-    <w:lsdException w:name="Medium List 1 Accent 3" w:semiHidden="0" w:uiPriority="65" w:unhideWhenUsed="0"/>
-    <w:lsdException w:name="Medium List 2 Accent 3" w:semiHidden="0" w:uiPriority="66" w:unhideWhenUsed="0"/>
-    <w:lsdException w:name="Medium Grid 1 Accent 3" w:semiHidden="0" w:uiPriority="67" w:unhideWhenUsed="0"/>
-    <w:lsdException w:name="Medium Grid 2 Accent 3" w:semiHidden="0" w:uiPriority="68" w:unhideWhenUsed="0"/>
-    <w:lsdException w:name="Medium Grid 3 Accent 3" w:semiHidden="0" w:uiPriority="69" w:unhideWhenUsed="0"/>
-    <w:lsdException w:name="Dark List Accent 3" w:semiHidden="0" w:uiPriority="70" w:unhideWhenUsed="0"/>
-    <w:lsdException w:name="Colorful Shading Accent 3" w:semiHidden="0" w:uiPriority="71" w:unhideWhenUsed="0"/>
-    <w:lsdException w:name="Colorful List Accent 3" w:semiHidden="0" w:uiPriority="72" w:unhideWhenUsed="0"/>
-    <w:lsdException w:name="Colorful Grid Accent 3" w:semiHidden="0" w:uiPriority="73" w:unhideWhenUsed="0"/>
-    <w:lsdException w:name="Light Shading Accent 4" w:semiHidden="0" w:uiPriority="60" w:unhideWhenUsed="0"/>
-    <w:lsdException w:name="Light List Accent 4" w:semiHidden="0" w:uiPriority="61" w:unhideWhenUsed="0"/>
-    <w:lsdException w:name="Light Grid Accent 4" w:semiHidden="0" w:uiPriority="62" w:unhideWhenUsed="0"/>
-    <w:lsdException w:name="Medium Shading 1 Accent 4" w:semiHidden="0" w:uiPriority="63" w:unhideWhenUsed="0"/>
-    <w:lsdException w:name="Medium Shading 2 Accent 4" w:semiHidden="0" w:uiPriority="64" w:unhideWhenUsed="0"/>
-    <w:lsdException w:name="Medium List 1 Accent 4" w:semiHidden="0" w:uiPriority="65" w:unhideWhenUsed="0"/>
-    <w:lsdException w:name="Medium List 2 Accent 4" w:semiHidden="0" w:uiPriority="66" w:unhideWhenUsed="0"/>
-    <w:lsdException w:name="Medium Grid 1 Accent 4" w:semiHidden="0" w:uiPriority="67" w:unhideWhenUsed="0"/>
-    <w:lsdException w:name="Medium Grid 2 Accent 4" w:semiHidden="0" w:uiPriority="68" w:unhideWhenUsed="0"/>
-    <w:lsdException w:name="Medium Grid 3 Accent 4" w:semiHidden="0" w:uiPriority="69" w:unhideWhenUsed="0"/>
-    <w:lsdException w:name="Dark List Accent 4" w:semiHidden="0" w:uiPriority="70" w:unhideWhenUsed="0"/>
-    <w:lsdException w:name="Colorful Shading Accent 4" w:semiHidden="0" w:uiPriority="71" w:unhideWhenUsed="0"/>
-    <w:lsdException w:name="Colorful List Accent 4" w:semiHidden="0" w:uiPriority="72" w:unhideWhenUsed="0"/>
-    <w:lsdException w:name="Colorful Grid Accent 4" w:semiHidden="0" w:uiPriority="73" w:unhideWhenUsed="0"/>
-    <w:lsdException w:name="Light Shading Accent 5" w:semiHidden="0" w:uiPriority="60" w:unhideWhenUsed="0"/>
-    <w:lsdException w:name="Light List Accent 5" w:semiHidden="0" w:uiPriority="61" w:unhideWhenUsed="0"/>
-    <w:lsdException w:name="Light Grid Accent 5" w:semiHidden="0" w:uiPriority="62" w:unhideWhenUsed="0"/>
-    <w:lsdException w:name="Medium Shading 1 Accent 5" w:semiHidden="0" w:uiPriority="63" w:unhideWhenUsed="0"/>
-    <w:lsdException w:name="Medium Shading 2 Accent 5" w:semiHidden="0" w:uiPriority="64" w:unhideWhenUsed="0"/>
-    <w:lsdException w:name="Medium List 1 Accent 5" w:semiHidden="0" w:uiPriority="65" w:unhideWhenUsed="0"/>
-    <w:lsdException w:name="Medium List 2 Accent 5" w:semiHidden="0" w:uiPriority="66" w:unhideWhenUsed="0"/>
-    <w:lsdException w:name="Medium Grid 1 Accent 5" w:semiHidden="0" w:uiPriority="67" w:unhideWhenUsed="0"/>
-    <w:lsdException w:name="Medium Grid 2 Accent 5" w:semiHidden="0" w:uiPriority="68" w:unhideWhenUsed="0"/>
-    <w:lsdException w:name="Medium Grid 3 Accent 5" w:semiHidden="0" w:uiPriority="69" w:unhideWhenUsed="0"/>
-    <w:lsdException w:name="Dark List Accent 5" w:semiHidden="0" w:uiPriority="70" w:unhideWhenUsed="0"/>
-    <w:lsdException w:name="Colorful Shading Accent 5" w:semiHidden="0" w:uiPriority="71" w:unhideWhenUsed="0"/>
-    <w:lsdException w:name="Colorful List Accent 5" w:semiHidden="0" w:uiPriority="72" w:unhideWhenUsed="0"/>
-    <w:lsdException w:name="Colorful Grid Accent 5" w:semiHidden="0" w:uiPriority="73" w:unhideWhenUsed="0"/>
-    <w:lsdException w:name="Light Shading Accent 6" w:semiHidden="0" w:uiPriority="60" w:unhideWhenUsed="0"/>
-    <w:lsdException w:name="Light List Accent 6" w:semiHidden="0" w:uiPriority="61" w:unhideWhenUsed="0"/>
-    <w:lsdException w:name="Light Grid Accent 6" w:semiHidden="0" w:uiPriority="62" w:unhideWhenUsed="0"/>
-    <w:lsdException w:name="Medium Shading 1 Accent 6" w:semiHidden="0" w:uiPriority="63" w:unhideWhenUsed="0"/>
-    <w:lsdException w:name="Medium Shading 2 Accent 6" w:semiHidden="0" w:uiPriority="64" w:unhideWhenUsed="0"/>
-    <w:lsdException w:name="Medium List 1 Accent 6" w:semiHidden="0" w:uiPriority="65" w:unhideWhenUsed="0"/>
-    <w:lsdException w:name="Medium List 2 Accent 6" w:semiHidden="0" w:uiPriority="66" w:unhideWhenUsed="0"/>
-    <w:lsdException w:name="Medium Grid 1 Accent 6" w:semiHidden="0" w:uiPriority="67" w:unhideWhenUsed="0"/>
-    <w:lsdException w:name="Medium Grid 2 Accent 6" w:semiHidden="0" w:uiPriority="68" w:unhideWhenUsed="0"/>
-    <w:lsdException w:name="Medium Grid 3 Accent 6" w:semiHidden="0" w:uiPriority="69" w:unhideWhenUsed="0"/>
-    <w:lsdException w:name="Dark List Accent 6" w:semiHidden="0" w:uiPriority="70" w:unhideWhenUsed="0"/>
-    <w:lsdException w:name="Colorful Shading Accent 6" w:semiHidden="0" w:uiPriority="71" w:unhideWhenUsed="0"/>
-    <w:lsdException w:name="Colorful List Accent 6" w:semiHidden="0" w:uiPriority="72" w:unhideWhenUsed="0"/>
-    <w:lsdException w:name="Colorful Grid Accent 6" w:semiHidden="0" w:uiPriority="73" w:unhideWhenUsed="0"/>
-    <w:lsdException w:name="Subtle Emphasis" w:semiHidden="0" w:uiPriority="19" w:unhideWhenUsed="0" w:qFormat="1"/>
-    <w:lsdException w:name="Intense Emphasis" w:semiHidden="0" w:uiPriority="21" w:unhideWhenUsed="0" w:qFormat="1"/>
-    <w:lsdException w:name="Subtle Reference" w:semiHidden="0" w:uiPriority="31" w:unhideWhenUsed="0" w:qFormat="1"/>
-    <w:lsdException w:name="Intense Reference" w:semiHidden="0" w:uiPriority="32" w:unhideWhenUsed="0" w:qFormat="1"/>
-    <w:lsdException w:name="Book Title" w:semiHidden="0" w:uiPriority="33" w:unhideWhenUsed="0" w:qFormat="1"/>
-    <w:lsdException w:name="Bibliography" w:uiPriority="37"/>
-    <w:lsdException w:name="TOC Heading" w:uiPriority="39" w:qFormat="1"/>
-  </w:latentStyles>
-  <w:style w:type="paragraph" w:default="1" w:styleId="Normal">
-    <w:name w:val="Normal"/>
-    <w:qFormat/>
-  </w:style>
-  <w:style w:type="paragraph" w:styleId="Ttulo1">
-    <w:name w:val="heading 1"/>
-    <w:basedOn w:val="Normal"/>
-    <w:link w:val="Ttulo1Char"/>
-    <w:uiPriority w:val="9"/>
-    <w:qFormat/>
-    <w:rsid w:val="00CB2B70"/>
-    <w:pPr>
-      <w:spacing w:before="100" w:beforeAutospacing="1" w:after="100" w:afterAutospacing="1" w:line="240" w:lineRule="auto"/>
-      <w:outlineLvl w:val="0"/>
-    </w:pPr>
-    <w:rPr>
-      <w:rFonts w:ascii="Times New Roman" w:eastAsia="Times New Roman" w:hAnsi="Times New Roman" w:cs="Times New Roman"/>
-      <w:b/>
-      <w:bCs/>
-      <w:kern w:val="36"/>
-      <w:sz w:val="48"/>
-      <w:szCs w:val="48"/>
-      <w:lang w:eastAsia="pt-BR"/>
-    </w:rPr>
-  </w:style>
-  <w:style w:type="paragraph" w:styleId="Ttulo2">
-    <w:name w:val="heading 2"/>
-    <w:basedOn w:val="Normal"/>
-    <w:link w:val="Ttulo2Char"/>
-    <w:uiPriority w:val="9"/>
-    <w:qFormat/>
-    <w:rsid w:val="00CB2B70"/>
-    <w:pPr>
-      <w:spacing w:before="100" w:beforeAutospacing="1" w:after="100" w:afterAutospacing="1" w:line="240" w:lineRule="auto"/>
-      <w:outlineLvl w:val="1"/>
-    </w:pPr>
-    <w:rPr>
-      <w:rFonts w:ascii="Times New Roman" w:eastAsia="Times New Roman" w:hAnsi="Times New Roman" w:cs="Times New Roman"/>
-      <w:b/>
-      <w:bCs/>
-      <w:sz w:val="36"/>
-      <w:szCs w:val="36"/>
-      <w:lang w:eastAsia="pt-BR"/>
-    </w:rPr>
-  </w:style>
-  <w:style w:type="paragraph" w:styleId="Ttulo3">
-    <w:name w:val="heading 3"/>
-    <w:basedOn w:val="Normal"/>
-    <w:link w:val="Ttulo3Char"/>
-    <w:uiPriority w:val="9"/>
-    <w:qFormat/>
-    <w:rsid w:val="00CB2B70"/>
-    <w:pPr>
-      <w:spacing w:before="100" w:beforeAutospacing="1" w:after="100" w:afterAutospacing="1" w:line="240" w:lineRule="auto"/>
-      <w:outlineLvl w:val="2"/>
-    </w:pPr>
-    <w:rPr>
-      <w:rFonts w:ascii="Times New Roman" w:eastAsia="Times New Roman" w:hAnsi="Times New Roman" w:cs="Times New Roman"/>
-      <w:b/>
-      <w:bCs/>
-      <w:sz w:val="27"/>
-      <w:szCs w:val="27"/>
-      <w:lang w:eastAsia="pt-BR"/>
-    </w:rPr>
-  </w:style>
-  <w:style w:type="character" w:default="1" w:styleId="Fontepargpadro">
-    <w:name w:val="Default Paragraph Font"/>
-    <w:uiPriority w:val="1"/>
-    <w:semiHidden/>
-    <w:unhideWhenUsed/>
-  </w:style>
-  <w:style w:type="table" w:default="1" w:styleId="Tabelanormal">
-    <w:name w:val="Normal Table"/>
-    <w:uiPriority w:val="99"/>
-    <w:semiHidden/>
-    <w:unhideWhenUsed/>
-    <w:tblPr>
-      <w:tblInd w:w="0" w:type="dxa"/>
-      <w:tblCellMar>
-        <w:top w:w="0" w:type="dxa"/>
-        <w:left w:w="108" w:type="dxa"/>
-        <w:bottom w:w="0" w:type="dxa"/>
-        <w:right w:w="108" w:type="dxa"/>
-      </w:tblCellMar>
-    </w:tblPr>
-  </w:style>
-  <w:style w:type="numbering" w:default="1" w:styleId="Semlista">
-    <w:name w:val="No List"/>
-    <w:uiPriority w:val="99"/>
-    <w:semiHidden/>
-    <w:unhideWhenUsed/>
-  </w:style>
-  <w:style w:type="character" w:customStyle="1" w:styleId="Ttulo1Char">
-    <w:name w:val="Título 1 Char"/>
-    <w:basedOn w:val="Fontepargpadro"/>
-    <w:link w:val="Ttulo1"/>
-    <w:uiPriority w:val="9"/>
-    <w:rsid w:val="00CB2B70"/>
-    <w:rPr>
-      <w:rFonts w:ascii="Times New Roman" w:eastAsia="Times New Roman" w:hAnsi="Times New Roman" w:cs="Times New Roman"/>
-      <w:b/>
-      <w:bCs/>
-      <w:kern w:val="36"/>
-      <w:sz w:val="48"/>
-      <w:szCs w:val="48"/>
-      <w:lang w:eastAsia="pt-BR"/>
-    </w:rPr>
-  </w:style>
-  <w:style w:type="character" w:customStyle="1" w:styleId="Ttulo2Char">
-    <w:name w:val="Título 2 Char"/>
-    <w:basedOn w:val="Fontepargpadro"/>
-    <w:link w:val="Ttulo2"/>
-    <w:uiPriority w:val="9"/>
-    <w:rsid w:val="00CB2B70"/>
-    <w:rPr>
-      <w:rFonts w:ascii="Times New Roman" w:eastAsia="Times New Roman" w:hAnsi="Times New Roman" w:cs="Times New Roman"/>
-      <w:b/>
-      <w:bCs/>
-      <w:sz w:val="36"/>
-      <w:szCs w:val="36"/>
-      <w:lang w:eastAsia="pt-BR"/>
-    </w:rPr>
-  </w:style>
-  <w:style w:type="character" w:customStyle="1" w:styleId="Ttulo3Char">
-    <w:name w:val="Título 3 Char"/>
-    <w:basedOn w:val="Fontepargpadro"/>
-    <w:link w:val="Ttulo3"/>
-    <w:uiPriority w:val="9"/>
-    <w:rsid w:val="00CB2B70"/>
-    <w:rPr>
-      <w:rFonts w:ascii="Times New Roman" w:eastAsia="Times New Roman" w:hAnsi="Times New Roman" w:cs="Times New Roman"/>
-      <w:b/>
-      <w:bCs/>
-      <w:sz w:val="27"/>
-      <w:szCs w:val="27"/>
-      <w:lang w:eastAsia="pt-BR"/>
-    </w:rPr>
-  </w:style>
-  <w:style w:type="paragraph" w:styleId="NormalWeb">
-    <w:name w:val="Normal (Web)"/>
-    <w:basedOn w:val="Normal"/>
-    <w:uiPriority w:val="99"/>
-    <w:semiHidden/>
-    <w:unhideWhenUsed/>
-    <w:rsid w:val="00CB2B70"/>
-    <w:pPr>
-      <w:spacing w:before="100" w:beforeAutospacing="1" w:after="100" w:afterAutospacing="1" w:line="240" w:lineRule="auto"/>
-    </w:pPr>
-    <w:rPr>
-      <w:rFonts w:ascii="Times New Roman" w:eastAsia="Times New Roman" w:hAnsi="Times New Roman" w:cs="Times New Roman"/>
-      <w:sz w:val="24"/>
-      <w:szCs w:val="24"/>
-      <w:lang w:eastAsia="pt-BR"/>
-    </w:rPr>
-  </w:style>
-  <w:style w:type="character" w:styleId="Forte">
-    <w:name w:val="Strong"/>
-    <w:basedOn w:val="Fontepargpadro"/>
-    <w:uiPriority w:val="22"/>
-    <w:qFormat/>
-    <w:rsid w:val="00CB2B70"/>
-    <w:rPr>
-      <w:b/>
-      <w:bCs/>
-    </w:rPr>
-  </w:style>
-  <w:style w:type="character" w:styleId="nfase">
-    <w:name w:val="Emphasis"/>
-    <w:basedOn w:val="Fontepargpadro"/>
-    <w:uiPriority w:val="20"/>
-    <w:qFormat/>
-    <w:rsid w:val="00CB2B70"/>
-    <w:rPr>
-      <w:i/>
-      <w:iCs/>
-    </w:rPr>
-  </w:style>
-  <w:style w:type="character" w:styleId="Hyperlink">
-    <w:name w:val="Hyperlink"/>
-    <w:basedOn w:val="Fontepargpadro"/>
-    <w:uiPriority w:val="99"/>
-    <w:semiHidden/>
-    <w:unhideWhenUsed/>
-    <w:rsid w:val="00CB2B70"/>
-    <w:rPr>
-      <w:color w:val="0000FF"/>
-      <w:u w:val="single"/>
-    </w:rPr>
-  </w:style>
-  <w:style w:type="character" w:customStyle="1" w:styleId="apple-converted-space">
-    <w:name w:val="apple-converted-space"/>
-    <w:basedOn w:val="Fontepargpadro"/>
-    <w:rsid w:val="00CB2B70"/>
-  </w:style>
-</w:styles>
-</file>
-
-<file path=word/stylesWithEffects.xml><?xml version="1.0" encoding="utf-8"?>
-<w:styles xmlns:wpc="http://schemas.microsoft.com/office/word/2010/wordprocessingCanvas" xmlns:mc="http://schemas.openxmlformats.org/markup-compatibility/2006" xmlns:o="urn:schemas-microsoft-com:office:office" xmlns:r="http://schemas.openxmlformats.org/officeDocument/2006/relationships" xmlns:m="http://schemas.openxmlformats.org/officeDocument/2006/math" xmlns:v="urn:schemas-microsoft-com:vml" xmlns:wp14="http://schemas.microsoft.com/office/word/2010/wordprocessingDrawing" xmlns:wp="http://schemas.openxmlformats.org/drawingml/2006/wordprocessingDrawing" xmlns:w10="urn:schemas-microsoft-com:office:word" xmlns:w="http://schemas.openxmlformats.org/wordprocessingml/2006/main" xmlns:w14="http://schemas.microsoft.com/office/word/2010/wordml" xmlns:wpg="http://schemas.microsoft.com/office/word/2010/wordprocessingGroup" xmlns:wpi="http://schemas.microsoft.com/office/word/2010/wordprocessingInk" xmlns:wne="http://schemas.microsoft.com/office/word/2006/wordml" xmlns:wps="http://schemas.microsoft.com/office/word/2010/wordprocessingShape" mc:Ignorable="w14 wp14">
-  <w:docDefaults>
-    <w:rPrDefault>
-      <w:rPr>
-        <w:rFonts w:asciiTheme="minorHAnsi" w:eastAsiaTheme="minorHAnsi" w:hAnsiTheme="minorHAnsi" w:cstheme="minorBidi"/>
-        <w:sz w:val="22"/>
-        <w:szCs w:val="22"/>
-        <w:lang w:val="pt-BR" w:eastAsia="en-US" w:bidi="ar-SA"/>
-      </w:rPr>
-    </w:rPrDefault>
-    <w:pPrDefault>
-      <w:pPr>
-        <w:spacing w:after="200" w:line="276" w:lineRule="auto"/>
-      </w:pPr>
-    </w:pPrDefault>
-  </w:docDefaults>
-  <w:latentStyles w:defLockedState="0" w:defUIPriority="99" w:defSemiHidden="1" w:defUnhideWhenUsed="1" w:defQFormat="0" w:count="267">
-    <w:lsdException w:name="Normal" w:semiHidden="0" w:uiPriority="0" w:unhideWhenUsed="0" w:qFormat="1"/>
-    <w:lsdException w:name="heading 1" w:semiHidden="0" w:uiPriority="9" w:unhideWhenUsed="0" w:qFormat="1"/>
-    <w:lsdException w:name="heading 2" w:uiPriority="9" w:qFormat="1"/>
-    <w:lsdException w:name="heading 3" w:uiPriority="9" w:qFormat="1"/>
-    <w:lsdException w:name="heading 4" w:uiPriority="9" w:qFormat="1"/>
-    <w:lsdException w:name="heading 5" w:uiPriority="9" w:qFormat="1"/>
-    <w:lsdException w:name="heading 6" w:uiPriority="9" w:qFormat="1"/>
-    <w:lsdException w:name="heading 7" w:uiPriority="9" w:qFormat="1"/>
-    <w:lsdException w:name="heading 8" w:uiPriority="9" w:qFormat="1"/>
-    <w:lsdException w:name="heading 9" w:uiPriority="9" w:qFormat="1"/>
-    <w:lsdException w:name="toc 1" w:uiPriority="39"/>
-    <w:lsdException w:name="toc 2" w:uiPriority="39"/>
-    <w:lsdException w:name="toc 3" w:uiPriority="39"/>
-    <w:lsdException w:name="toc 4" w:uiPriority="39"/>
-    <w:lsdException w:name="toc 5" w:uiPriority="39"/>
-    <w:lsdException w:name="toc 6" w:uiPriority="39"/>
-    <w:lsdException w:name="toc 7" w:uiPriority="39"/>
-    <w:lsdException w:name="toc 8" w:uiPriority="39"/>
-    <w:lsdException w:name="toc 9" w:uiPriority="39"/>
-    <w:lsdException w:name="caption" w:uiPriority="35" w:qFormat="1"/>
-    <w:lsdException w:name="Title" w:semiHidden="0" w:uiPriority="10" w:unhideWhenUsed="0" w:qFormat="1"/>
-    <w:lsdException w:name="Default Paragraph Font" w:uiPriority="1"/>
-    <w:lsdException w:name="Subtitle" w:semiHidden="0" w:uiPriority="11" w:unhideWhenUsed="0" w:qFormat="1"/>
-    <w:lsdException w:name="Strong" w:semiHidden="0" w:uiPriority="22" w:unhideWhenUsed="0" w:qFormat="1"/>
-    <w:lsdException w:name="Emphasis" w:semiHidden="0" w:uiPriority="20" w:unhideWhenUsed="0" w:qFormat="1"/>
-    <w:lsdException w:name="Table Grid" w:semiHidden="0" w:uiPriority="59" w:unhideWhenUsed="0"/>
-    <w:lsdException w:name="Placeholder Text" w:unhideWhenUsed="0"/>
-    <w:lsdException w:name="No Spacing" w:semiHidden="0" w:uiPriority="1" w:unhideWhenUsed="0" w:qFormat="1"/>
-    <w:lsdException w:name="Light Shading" w:semiHidden="0" w:uiPriority="60" w:unhideWhenUsed="0"/>
-    <w:lsdException w:name="Light List" w:semiHidden="0" w:uiPriority="61" w:unhideWhenUsed="0"/>
-    <w:lsdException w:name="Light Grid" w:semiHidden="0" w:uiPriority="62" w:unhideWhenUsed="0"/>
-    <w:lsdException w:name="Medium Shading 1" w:semiHidden="0" w:uiPriority="63" w:unhideWhenUsed="0"/>
-    <w:lsdException w:name="Medium Shading 2" w:semiHidden="0" w:uiPriority="64" w:unhideWhenUsed="0"/>
-    <w:lsdException w:name="Medium List 1" w:semiHidden="0" w:uiPriority="65" w:unhideWhenUsed="0"/>
-    <w:lsdException w:name="Medium List 2" w:semiHidden="0" w:uiPriority="66" w:unhideWhenUsed="0"/>
-    <w:lsdException w:name="Medium Grid 1" w:semiHidden="0" w:uiPriority="67" w:unhideWhenUsed="0"/>
-    <w:lsdException w:name="Medium Grid 2" w:semiHidden="0" w:uiPriority="68" w:unhideWhenUsed="0"/>
-    <w:lsdException w:name="Medium Grid 3" w:semiHidden="0" w:uiPriority="69" w:unhideWhenUsed="0"/>
-    <w:lsdException w:name="Dark List" w:semiHidden="0" w:uiPriority="70" w:unhideWhenUsed="0"/>
-    <w:lsdException w:name="Colorful Shading" w:semiHidden="0" w:uiPriority="71" w:unhideWhenUsed="0"/>
-    <w:lsdException w:name="Colorful List" w:semiHidden="0" w:uiPriority="72" w:unhideWhenUsed="0"/>
-    <w:lsdException w:name="Colorful Grid" w:semiHidden="0" w:uiPriority="73" w:unhideWhenUsed="0"/>
-    <w:lsdException w:name="Light Shading Accent 1" w:semiHidden="0" w:uiPriority="60" w:unhideWhenUsed="0"/>
-    <w:lsdException w:name="Light List Accent 1" w:semiHidden="0" w:uiPriority="61" w:unhideWhenUsed="0"/>
-    <w:lsdException w:name="Light Grid Accent 1" w:semiHidden="0" w:uiPriority="62" w:unhideWhenUsed="0"/>
-    <w:lsdException w:name="Medium Shading 1 Accent 1" w:semiHidden="0" w:uiPriority="63" w:unhideWhenUsed="0"/>
-    <w:lsdException w:name="Medium Shading 2 Accent 1" w:semiHidden="0" w:uiPriority="64" w:unhideWhenUsed="0"/>
-    <w:lsdException w:name="Medium List 1 Accent 1" w:semiHidden="0" w:uiPriority="65" w:unhideWhenUsed="0"/>
-    <w:lsdException w:name="Revision" w:unhideWhenUsed="0"/>
-    <w:lsdException w:name="List Paragraph" w:semiHidden="0" w:uiPriority="34" w:unhideWhenUsed="0" w:qFormat="1"/>
-    <w:lsdException w:name="Quote" w:semiHidden="0" w:uiPriority="29" w:unhideWhenUsed="0" w:qFormat="1"/>
-    <w:lsdException w:name="Intense Quote" w:semiHidden="0" w:uiPriority="30" w:unhideWhenUsed="0" w:qFormat="1"/>
-    <w:lsdException w:name="Medium List 2 Accent 1" w:semiHidden="0" w:uiPriority="66" w:unhideWhenUsed="0"/>
-    <w:lsdException w:name="Medium Grid 1 Accent 1" w:semiHidden="0" w:uiPriority="67" w:unhideWhenUsed="0"/>
-    <w:lsdException w:name="Medium Grid 2 Accent 1" w:semiHidden="0" w:uiPriority="68" w:unhideWhenUsed="0"/>
-    <w:lsdException w:name="Medium Grid 3 Accent 1" w:semiHidden="0" w:uiPriority="69" w:unhideWhenUsed="0"/>
-    <w:lsdException w:name="Dark List Accent 1" w:semiHidden="0" w:uiPriority="70" w:unhideWhenUsed="0"/>
-    <w:lsdException w:name="Colorful Shading Accent 1" w:semiHidden="0" w:uiPriority="71" w:unhideWhenUsed="0"/>
-    <w:lsdException w:name="Colorful List Accent 1" w:semiHidden="0" w:uiPriority="72" w:unhideWhenUsed="0"/>
-    <w:lsdException w:name="Colorful Grid Accent 1" w:semiHidden="0" w:uiPriority="73" w:unhideWhenUsed="0"/>
-    <w:lsdException w:name="Light Shading Accent 2" w:semiHidden="0" w:uiPriority="60" w:unhideWhenUsed="0"/>
-    <w:lsdException w:name="Light List Accent 2" w:semiHidden="0" w:uiPriority="61" w:unhideWhenUsed="0"/>
-    <w:lsdException w:name="Light Grid Accent 2" w:semiHidden="0" w:uiPriority="62" w:unhideWhenUsed="0"/>
-    <w:lsdException w:name="Medium Shading 1 Accent 2" w:semiHidden="0" w:uiPriority="63" w:unhideWhenUsed="0"/>
-    <w:lsdException w:name="Medium Shading 2 Accent 2" w:semiHidden="0" w:uiPriority="64" w:unhideWhenUsed="0"/>
-    <w:lsdException w:name="Medium List 1 Accent 2" w:semiHidden="0" w:uiPriority="65" w:unhideWhenUsed="0"/>
-    <w:lsdException w:name="Medium List 2 Accent 2" w:semiHidden="0" w:uiPriority="66" w:unhideWhenUsed="0"/>
-    <w:lsdException w:name="Medium Grid 1 Accent 2" w:semiHidden="0" w:uiPriority="67" w:unhideWhenUsed="0"/>
-    <w:lsdException w:name="Medium Grid 2 Accent 2" w:semiHidden="0" w:uiPriority="68" w:unhideWhenUsed="0"/>
-    <w:lsdException w:name="Medium Grid 3 Accent 2" w:semiHidden="0" w:uiPriority="69" w:unhideWhenUsed="0"/>
-    <w:lsdException w:name="Dark List Accent 2" w:semiHidden="0" w:uiPriority="70" w:unhideWhenUsed="0"/>
-    <w:lsdException w:name="Colorful Shading Accent 2" w:semiHidden="0" w:uiPriority="71" w:unhideWhenUsed="0"/>
-    <w:lsdException w:name="Colorful List Accent 2" w:semiHidden="0" w:uiPriority="72" w:unhideWhenUsed="0"/>
-    <w:lsdException w:name="Colorful Grid Accent 2" w:semiHidden="0" w:uiPriority="73" w:unhideWhenUsed="0"/>
-    <w:lsdException w:name="Light Shading Accent 3" w:semiHidden="0" w:uiPriority="60" w:unhideWhenUsed="0"/>
-    <w:lsdException w:name="Light List Accent 3" w:semiHidden="0" w:uiPriority="61" w:unhideWhenUsed="0"/>
-    <w:lsdException w:name="Light Grid Accent 3" w:semiHidden="0" w:uiPriority="62" w:unhideWhenUsed="0"/>
-    <w:lsdException w:name="Medium Shading 1 Accent 3" w:semiHidden="0" w:uiPriority="63" w:unhideWhenUsed="0"/>
-    <w:lsdException w:name="Medium Shading 2 Accent 3" w:semiHidden="0" w:uiPriority="64" w:unhideWhenUsed="0"/>
-    <w:lsdException w:name="Medium List 1 Accent 3" w:semiHidden="0" w:uiPriority="65" w:unhideWhenUsed="0"/>
-    <w:lsdException w:name="Medium List 2 Accent 3" w:semiHidden="0" w:uiPriority="66" w:unhideWhenUsed="0"/>
-    <w:lsdException w:name="Medium Grid 1 Accent 3" w:semiHidden="0" w:uiPriority="67" w:unhideWhenUsed="0"/>
-    <w:lsdException w:name="Medium Grid 2 Accent 3" w:semiHidden="0" w:uiPriority="68" w:unhideWhenUsed="0"/>
-    <w:lsdException w:name="Medium Grid 3 Accent 3" w:semiHidden="0" w:uiPriority="69" w:unhideWhenUsed="0"/>
-    <w:lsdException w:name="Dark List Accent 3" w:semiHidden="0" w:uiPriority="70" w:unhideWhenUsed="0"/>
-    <w:lsdException w:name="Colorful Shading Accent 3" w:semiHidden="0" w:uiPriority="71" w:unhideWhenUsed="0"/>
-    <w:lsdException w:name="Colorful List Accent 3" w:semiHidden="0" w:uiPriority="72" w:unhideWhenUsed="0"/>
-    <w:lsdException w:name="Colorful Grid Accent 3" w:semiHidden="0" w:uiPriority="73" w:unhideWhenUsed="0"/>
-    <w:lsdException w:name="Light Shading Accent 4" w:semiHidden="0" w:uiPriority="60" w:unhideWhenUsed="0"/>
-    <w:lsdException w:name="Light List Accent 4" w:semiHidden="0" w:uiPriority="61" w:unhideWhenUsed="0"/>
-    <w:lsdException w:name="Light Grid Accent 4" w:semiHidden="0" w:uiPriority="62" w:unhideWhenUsed="0"/>
-    <w:lsdException w:name="Medium Shading 1 Accent 4" w:semiHidden="0" w:uiPriority="63" w:unhideWhenUsed="0"/>
-    <w:lsdException w:name="Medium Shading 2 Accent 4" w:semiHidden="0" w:uiPriority="64" w:unhideWhenUsed="0"/>
-    <w:lsdException w:name="Medium List 1 Accent 4" w:semiHidden="0" w:uiPriority="65" w:unhideWhenUsed="0"/>
-    <w:lsdException w:name="Medium List 2 Accent 4" w:semiHidden="0" w:uiPriority="66" w:unhideWhenUsed="0"/>
-    <w:lsdException w:name="Medium Grid 1 Accent 4" w:semiHidden="0" w:uiPriority="67" w:unhideWhenUsed="0"/>
-    <w:lsdException w:name="Medium Grid 2 Accent 4" w:semiHidden="0" w:uiPriority="68" w:unhideWhenUsed="0"/>
-    <w:lsdException w:name="Medium Grid 3 Accent 4" w:semiHidden="0" w:uiPriority="69" w:unhideWhenUsed="0"/>
-    <w:lsdException w:name="Dark List Accent 4" w:semiHidden="0" w:uiPriority="70" w:unhideWhenUsed="0"/>
-    <w:lsdException w:name="Colorful Shading Accent 4" w:semiHidden="0" w:uiPriority="71" w:unhideWhenUsed="0"/>
-    <w:lsdException w:name="Colorful List Accent 4" w:semiHidden="0" w:uiPriority="72" w:unhideWhenUsed="0"/>
-    <w:lsdException w:name="Colorful Grid Accent 4" w:semiHidden="0" w:uiPriority="73" w:unhideWhenUsed="0"/>
-    <w:lsdException w:name="Light Shading Accent 5" w:semiHidden="0" w:uiPriority="60" w:unhideWhenUsed="0"/>
-    <w:lsdException w:name="Light List Accent 5" w:semiHidden="0" w:uiPriority="61" w:unhideWhenUsed="0"/>
-    <w:lsdException w:name="Light Grid Accent 5" w:semiHidden="0" w:uiPriority="62" w:unhideWhenUsed="0"/>
-    <w:lsdException w:name="Medium Shading 1 Accent 5" w:semiHidden="0" w:uiPriority="63" w:unhideWhenUsed="0"/>
-    <w:lsdException w:name="Medium Shading 2 Accent 5" w:semiHidden="0" w:uiPriority="64" w:unhideWhenUsed="0"/>
-    <w:lsdException w:name="Medium List 1 Accent 5" w:semiHidden="0" w:uiPriority="65" w:unhideWhenUsed="0"/>
-    <w:lsdException w:name="Medium List 2 Accent 5" w:semiHidden="0" w:uiPriority="66" w:unhideWhenUsed="0"/>
-    <w:lsdException w:name="Medium Grid 1 Accent 5" w:semiHidden="0" w:uiPriority="67" w:unhideWhenUsed="0"/>
-    <w:lsdException w:name="Medium Grid 2 Accent 5" w:semiHidden="0" w:uiPriority="68" w:unhideWhenUsed="0"/>
-    <w:lsdException w:name="Medium Grid 3 Accent 5" w:semiHidden="0" w:uiPriority="69" w:unhideWhenUsed="0"/>
-    <w:lsdException w:name="Dark List Accent 5" w:semiHidden="0" w:uiPriority="70" w:unhideWhenUsed="0"/>
-    <w:lsdException w:name="Colorful Shading Accent 5" w:semiHidden="0" w:uiPriority="71" w:unhideWhenUsed="0"/>
-    <w:lsdException w:name="Colorful List Accent 5" w:semiHidden="0" w:uiPriority="72" w:unhideWhenUsed="0"/>
-    <w:lsdException w:name="Colorful Grid Accent 5" w:semiHidden="0" w:uiPriority="73" w:unhideWhenUsed="0"/>
-    <w:lsdException w:name="Light Shading Accent 6" w:semiHidden="0" w:uiPriority="60" w:unhideWhenUsed="0"/>
-    <w:lsdException w:name="Light List Accent 6" w:semiHidden="0" w:uiPriority="61" w:unhideWhenUsed="0"/>
-    <w:lsdException w:name="Light Grid Accent 6" w:semiHidden="0" w:uiPriority="62" w:unhideWhenUsed="0"/>
-    <w:lsdException w:name="Medium Shading 1 Accent 6" w:semiHidden="0" w:uiPriority="63" w:unhideWhenUsed="0"/>
-    <w:lsdException w:name="Medium Shading 2 Accent 6" w:semiHidden="0" w:uiPriority="64" w:unhideWhenUsed="0"/>
-    <w:lsdException w:name="Medium List 1 Accent 6" w:semiHidden="0" w:uiPriority="65" w:unhideWhenUsed="0"/>
-    <w:lsdException w:name="Medium List 2 Accent 6" w:semiHidden="0" w:uiPriority="66" w:unhideWhenUsed="0"/>
-    <w:lsdException w:name="Medium Grid 1 Accent 6" w:semiHidden="0" w:uiPriority="67" w:unhideWhenUsed="0"/>
-    <w:lsdException w:name="Medium Grid 2 Accent 6" w:semiHidden="0" w:uiPriority="68" w:unhideWhenUsed="0"/>
-    <w:lsdException w:name="Medium Grid 3 Accent 6" w:semiHidden="0" w:uiPriority="69" w:unhideWhenUsed="0"/>
-    <w:lsdException w:name="Dark List Accent 6" w:semiHidden="0" w:uiPriority="70" w:unhideWhenUsed="0"/>
-    <w:lsdException w:name="Colorful Shading Accent 6" w:semiHidden="0" w:uiPriority="71" w:unhideWhenUsed="0"/>
-    <w:lsdException w:name="Colorful List Accent 6" w:semiHidden="0" w:uiPriority="72" w:unhideWhenUsed="0"/>
-    <w:lsdException w:name="Colorful Grid Accent 6" w:semiHidden="0" w:uiPriority="73" w:unhideWhenUsed="0"/>
-    <w:lsdException w:name="Subtle Emphasis" w:semiHidden="0" w:uiPriority="19" w:unhideWhenUsed="0" w:qFormat="1"/>
-    <w:lsdException w:name="Intense Emphasis" w:semiHidden="0" w:uiPriority="21" w:unhideWhenUsed="0" w:qFormat="1"/>
-    <w:lsdException w:name="Subtle Reference" w:semiHidden="0" w:uiPriority="31" w:unhideWhenUsed="0" w:qFormat="1"/>
-    <w:lsdException w:name="Intense Reference" w:semiHidden="0" w:uiPriority="32" w:unhideWhenUsed="0" w:qFormat="1"/>
-    <w:lsdException w:name="Book Title" w:semiHidden="0" w:uiPriority="33" w:unhideWhenUsed="0" w:qFormat="1"/>
-    <w:lsdException w:name="Bibliography" w:uiPriority="37"/>
-    <w:lsdException w:name="TOC Heading" w:uiPriority="39" w:qFormat="1"/>
+  <w:latentStyles w:defLockedState="0" w:defUIPriority="99" w:defSemiHidden="0" w:defUnhideWhenUsed="0" w:defQFormat="0" w:count="371">
+    <w:lsdException w:name="Normal" w:uiPriority="0" w:qFormat="1"/>
+    <w:lsdException w:name="heading 1" w:uiPriority="9" w:qFormat="1"/>
+    <w:lsdException w:name="heading 2" w:semiHidden="1" w:uiPriority="9" w:unhideWhenUsed="1" w:qFormat="1"/>
+    <w:lsdException w:name="heading 3" w:semiHidden="1" w:uiPriority="9" w:unhideWhenUsed="1" w:qFormat="1"/>
+    <w:lsdException w:name="heading 4" w:semiHidden="1" w:uiPriority="9" w:unhideWhenUsed="1" w:qFormat="1"/>
+    <w:lsdException w:name="heading 5" w:semiHidden="1" w:uiPriority="9" w:unhideWhenUsed="1" w:qFormat="1"/>
+    <w:lsdException w:name="heading 6" w:semiHidden="1" w:uiPriority="9" w:unhideWhenUsed="1" w:qFormat="1"/>
+    <w:lsdException w:name="heading 7" w:semiHidden="1" w:uiPriority="9" w:unhideWhenUsed="1" w:qFormat="1"/>
+    <w:lsdException w:name="heading 8" w:semiHidden="1" w:uiPriority="9" w:unhideWhenUsed="1" w:qFormat="1"/>
+    <w:lsdException w:name="heading 9" w:semiHidden="1" w:uiPriority="9" w:unhideWhenUsed="1" w:qFormat="1"/>
+    <w:lsdException w:name="index 1" w:semiHidden="1" w:unhideWhenUsed="1"/>
+    <w:lsdException w:name="index 2" w:semiHidden="1" w:unhideWhenUsed="1"/>
+    <w:lsdException w:name="index 3" w:semiHidden="1" w:unhideWhenUsed="1"/>
+    <w:lsdException w:name="index 4" w:semiHidden="1" w:unhideWhenUsed="1"/>
+    <w:lsdException w:name="index 5" w:semiHidden="1" w:unhideWhenUsed="1"/>
+    <w:lsdException w:name="index 6" w:semiHidden="1" w:unhideWhenUsed="1"/>
+    <w:lsdException w:name="index 7" w:semiHidden="1" w:unhideWhenUsed="1"/>
+    <w:lsdException w:name="index 8" w:semiHidden="1" w:unhideWhenUsed="1"/>
+    <w:lsdException w:name="index 9" w:semiHidden="1" w:unhideWhenUsed="1"/>
+    <w:lsdException w:name="toc 1" w:semiHidden="1" w:uiPriority="39" w:unhideWhenUsed="1"/>
+    <w:lsdException w:name="toc 2" w:semiHidden="1" w:uiPriority="39" w:unhideWhenUsed="1"/>
+    <w:lsdException w:name="toc 3" w:semiHidden="1" w:uiPriority="39" w:unhideWhenUsed="1"/>
+    <w:lsdException w:name="toc 4" w:semiHidden="1" w:uiPriority="39" w:unhideWhenUsed="1"/>
+    <w:lsdException w:name="toc 5" w:semiHidden="1" w:uiPriority="39" w:unhideWhenUsed="1"/>
+    <w:lsdException w:name="toc 6" w:semiHidden="1" w:uiPriority="39" w:unhideWhenUsed="1"/>
+    <w:lsdException w:name="toc 7" w:semiHidden="1" w:uiPriority="39" w:unhideWhenUsed="1"/>
+    <w:lsdException w:name="toc 8" w:semiHidden="1" w:uiPriority="39" w:unhideWhenUsed="1"/>
+    <w:lsdException w:name="toc 9" w:semiHidden="1" w:uiPriority="39" w:unhideWhenUsed="1"/>
+    <w:lsdException w:name="Normal Indent" w:semiHidden="1" w:unhideWhenUsed="1"/>
+    <w:lsdException w:name="footnote text" w:semiHidden="1" w:unhideWhenUsed="1"/>
+    <w:lsdException w:name="annotation text" w:semiHidden="1" w:unhideWhenUsed="1"/>
+    <w:lsdException w:name="header" w:semiHidden="1" w:unhideWhenUsed="1"/>
+    <w:lsdException w:name="footer" w:semiHidden="1" w:unhideWhenUsed="1"/>
+    <w:lsdException w:name="index heading" w:semiHidden="1" w:unhideWhenUsed="1"/>
+    <w:lsdException w:name="caption" w:semiHidden="1" w:uiPriority="35" w:unhideWhenUsed="1" w:qFormat="1"/>
+    <w:lsdException w:name="table of figures" w:semiHidden="1" w:unhideWhenUsed="1"/>
+    <w:lsdException w:name="envelope address" w:semiHidden="1" w:unhideWhenUsed="1"/>
+    <w:lsdException w:name="envelope return" w:semiHidden="1" w:unhideWhenUsed="1"/>
+    <w:lsdException w:name="footnote reference" w:semiHidden="1" w:unhideWhenUsed="1"/>
+    <w:lsdException w:name="annotation reference" w:semiHidden="1" w:unhideWhenUsed="1"/>
+    <w:lsdException w:name="line number" w:semiHidden="1" w:unhideWhenUsed="1"/>
+    <w:lsdException w:name="page number" w:semiHidden="1" w:unhideWhenUsed="1"/>
+    <w:lsdException w:name="endnote reference" w:semiHidden="1" w:unhideWhenUsed="1"/>
+    <w:lsdException w:name="endnote text" w:semiHidden="1" w:unhideWhenUsed="1"/>
+    <w:lsdException w:name="table of authorities" w:semiHidden="1" w:unhideWhenUsed="1"/>
+    <w:lsdException w:name="macro" w:semiHidden="1" w:unhideWhenUsed="1"/>
+    <w:lsdException w:name="toa heading" w:semiHidden="1" w:unhideWhenUsed="1"/>
+    <w:lsdException w:name="List" w:semiHidden="1" w:unhideWhenUsed="1"/>
+    <w:lsdException w:name="List Bullet" w:semiHidden="1" w:unhideWhenUsed="1"/>
+    <w:lsdException w:name="List Number" w:semiHidden="1" w:unhideWhenUsed="1"/>
+    <w:lsdException w:name="List 2" w:semiHidden="1" w:unhideWhenUsed="1"/>
+    <w:lsdException w:name="List 3" w:semiHidden="1" w:unhideWhenUsed="1"/>
+    <w:lsdException w:name="List 4" w:semiHidden="1" w:unhideWhenUsed="1"/>
+    <w:lsdException w:name="List 5" w:semiHidden="1" w:unhideWhenUsed="1"/>
+    <w:lsdException w:name="List Bullet 2" w:semiHidden="1" w:unhideWhenUsed="1"/>
+    <w:lsdException w:name="List Bullet 3" w:semiHidden="1" w:unhideWhenUsed="1"/>
+    <w:lsdException w:name="List Bullet 4" w:semiHidden="1" w:unhideWhenUsed="1"/>
+    <w:lsdException w:name="List Bullet 5" w:semiHidden="1" w:unhideWhenUsed="1"/>
+    <w:lsdException w:name="List Number 2" w:semiHidden="1" w:unhideWhenUsed="1"/>
+    <w:lsdException w:name="List Number 3" w:semiHidden="1" w:unhideWhenUsed="1"/>
+    <w:lsdException w:name="List Number 4" w:semiHidden="1" w:unhideWhenUsed="1"/>
+    <w:lsdException w:name="List Number 5" w:semiHidden="1" w:unhideWhenUsed="1"/>
+    <w:lsdException w:name="Title" w:uiPriority="10" w:qFormat="1"/>
+    <w:lsdException w:name="Closing" w:semiHidden="1" w:unhideWhenUsed="1"/>
+    <w:lsdException w:name="Signature" w:semiHidden="1" w:unhideWhenUsed="1"/>
+    <w:lsdException w:name="Default Paragraph Font" w:semiHidden="1" w:uiPriority="1" w:unhideWhenUsed="1"/>
+    <w:lsdException w:name="Body Text" w:semiHidden="1" w:unhideWhenUsed="1"/>
+    <w:lsdException w:name="Body Text Indent" w:semiHidden="1" w:unhideWhenUsed="1"/>
+    <w:lsdException w:name="List Continue" w:semiHidden="1" w:unhideWhenUsed="1"/>
+    <w:lsdException w:name="List Continue 2" w:semiHidden="1" w:unhideWhenUsed="1"/>
+    <w:lsdException w:name="List Continue 3" w:semiHidden="1" w:unhideWhenUsed="1"/>
+    <w:lsdException w:name="List Continue 4" w:semiHidden="1" w:unhideWhenUsed="1"/>
+    <w:lsdException w:name="List Continue 5" w:semiHidden="1" w:unhideWhenUsed="1"/>
+    <w:lsdException w:name="Message Header" w:semiHidden="1" w:unhideWhenUsed="1"/>
+    <w:lsdException w:name="Subtitle" w:uiPriority="11" w:qFormat="1"/>
+    <w:lsdException w:name="Salutation" w:semiHidden="1" w:unhideWhenUsed="1"/>
+    <w:lsdException w:name="Date" w:semiHidden="1" w:unhideWhenUsed="1"/>
+    <w:lsdException w:name="Body Text First Indent" w:semiHidden="1" w:unhideWhenUsed="1"/>
+    <w:lsdException w:name="Body Text First Indent 2" w:semiHidden="1" w:unhideWhenUsed="1"/>
+    <w:lsdException w:name="Note Heading" w:semiHidden="1" w:unhideWhenUsed="1"/>
+    <w:lsdException w:name="Body Text 2" w:semiHidden="1" w:unhideWhenUsed="1"/>
+    <w:lsdException w:name="Body Text 3" w:semiHidden="1" w:unhideWhenUsed="1"/>
+    <w:lsdException w:name="Body Text Indent 2" w:semiHidden="1" w:unhideWhenUsed="1"/>
+    <w:lsdException w:name="Body Text Indent 3" w:semiHidden="1" w:unhideWhenUsed="1"/>
+    <w:lsdException w:name="Block Text" w:semiHidden="1" w:unhideWhenUsed="1"/>
+    <w:lsdException w:name="Hyperlink" w:semiHidden="1" w:unhideWhenUsed="1"/>
+    <w:lsdException w:name="FollowedHyperlink" w:semiHidden="1" w:unhideWhenUsed="1"/>
+    <w:lsdException w:name="Strong" w:uiPriority="22" w:qFormat="1"/>
+    <w:lsdException w:name="Emphasis" w:uiPriority="20" w:qFormat="1"/>
+    <w:lsdException w:name="Document Map" w:semiHidden="1" w:unhideWhenUsed="1"/>
+    <w:lsdException w:name="Plain Text" w:semiHidden="1" w:unhideWhenUsed="1"/>
+    <w:lsdException w:name="E-mail Signature" w:semiHidden="1" w:unhideWhenUsed="1"/>
+    <w:lsdException w:name="HTML Top of Form" w:semiHidden="1" w:unhideWhenUsed="1"/>
+    <w:lsdException w:name="HTML Bottom of Form" w:semiHidden="1" w:unhideWhenUsed="1"/>
+    <w:lsdException w:name="Normal (Web)" w:semiHidden="1" w:unhideWhenUsed="1"/>
+    <w:lsdException w:name="HTML Acronym" w:semiHidden="1" w:unhideWhenUsed="1"/>
+    <w:lsdException w:name="HTML Address" w:semiHidden="1" w:unhideWhenUsed="1"/>
+    <w:lsdException w:name="HTML Cite" w:semiHidden="1" w:unhideWhenUsed="1"/>
+    <w:lsdException w:name="HTML Code" w:semiHidden="1" w:unhideWhenUsed="1"/>
+    <w:lsdException w:name="HTML Definition" w:semiHidden="1" w:unhideWhenUsed="1"/>
+    <w:lsdException w:name="HTML Keyboard" w:semiHidden="1" w:unhideWhenUsed="1"/>
+    <w:lsdException w:name="HTML Preformatted" w:semiHidden="1" w:unhideWhenUsed="1"/>
+    <w:lsdException w:name="HTML Sample" w:semiHidden="1" w:unhideWhenUsed="1"/>
+    <w:lsdException w:name="HTML Typewriter" w:semiHidden="1" w:unhideWhenUsed="1"/>
+    <w:lsdException w:name="HTML Variable" w:semiHidden="1" w:unhideWhenUsed="1"/>
+    <w:lsdException w:name="Normal Table" w:semiHidden="1" w:unhideWhenUsed="1"/>
+    <w:lsdException w:name="annotation subject" w:semiHidden="1" w:unhideWhenUsed="1"/>
+    <w:lsdException w:name="No List" w:semiHidden="1" w:unhideWhenUsed="1"/>
+    <w:lsdException w:name="Outline List 1" w:semiHidden="1" w:unhideWhenUsed="1"/>
+    <w:lsdException w:name="Outline List 2" w:semiHidden="1" w:unhideWhenUsed="1"/>
+    <w:lsdException w:name="Outline List 3" w:semiHidden="1" w:unhideWhenUsed="1"/>
+    <w:lsdException w:name="Table Simple 1" w:semiHidden="1" w:unhideWhenUsed="1"/>
+    <w:lsdException w:name="Table Simple 2" w:semiHidden="1" w:unhideWhenUsed="1"/>
+    <w:lsdException w:name="Table Simple 3" w:semiHidden="1" w:unhideWhenUsed="1"/>
+    <w:lsdException w:name="Table Classic 1" w:semiHidden="1" w:unhideWhenUsed="1"/>
+    <w:lsdException w:name="Table Classic 2" w:semiHidden="1" w:unhideWhenUsed="1"/>
+    <w:lsdException w:name="Table Classic 3" w:semiHidden="1" w:unhideWhenUsed="1"/>
+    <w:lsdException w:name="Table Classic 4" w:semiHidden="1" w:unhideWhenUsed="1"/>
+    <w:lsdException w:name="Table Colorful 1" w:semiHidden="1" w:unhideWhenUsed="1"/>
+    <w:lsdException w:name="Table Colorful 2" w:semiHidden="1" w:unhideWhenUsed="1"/>
+    <w:lsdException w:name="Table Colorful 3" w:semiHidden="1" w:unhideWhenUsed="1"/>
+    <w:lsdException w:name="Table Columns 1" w:semiHidden="1" w:unhideWhenUsed="1"/>
+    <w:lsdException w:name="Table Columns 2" w:semiHidden="1" w:unhideWhenUsed="1"/>
+    <w:lsdException w:name="Table Columns 3" w:semiHidden="1" w:unhideWhenUsed="1"/>
+    <w:lsdException w:name="Table Columns 4" w:semiHidden="1" w:unhideWhenUsed="1"/>
+    <w:lsdException w:name="Table Columns 5" w:semiHidden="1" w:unhideWhenUsed="1"/>
+    <w:lsdException w:name="Table Grid 1" w:semiHidden="1" w:unhideWhenUsed="1"/>
+    <w:lsdException w:name="Table Grid 2" w:semiHidden="1" w:unhideWhenUsed="1"/>
+    <w:lsdException w:name="Table Grid 3" w:semiHidden="1" w:unhideWhenUsed="1"/>
+    <w:lsdException w:name="Table Grid 4" w:semiHidden="1" w:unhideWhenUsed="1"/>
+    <w:lsdException w:name="Table Grid 5" w:semiHidden="1" w:unhideWhenUsed="1"/>
+    <w:lsdException w:name="Table Grid 6" w:semiHidden="1" w:unhideWhenUsed="1"/>
+    <w:lsdException w:name="Table Grid 7" w:semiHidden="1" w:unhideWhenUsed="1"/>
+    <w:lsdException w:name="Table Grid 8" w:semiHidden="1" w:unhideWhenUsed="1"/>
+    <w:lsdException w:name="Table List 1" w:semiHidden="1" w:unhideWhenUsed="1"/>
+    <w:lsdException w:name="Table List 2" w:semiHidden="1" w:unhideWhenUsed="1"/>
+    <w:lsdException w:name="Table List 3" w:semiHidden="1" w:unhideWhenUsed="1"/>
+    <w:lsdException w:name="Table List 4" w:semiHidden="1" w:unhideWhenUsed="1"/>
+    <w:lsdException w:name="Table List 5" w:semiHidden="1" w:unhideWhenUsed="1"/>
+    <w:lsdException w:name="Table List 6" w:semiHidden="1" w:unhideWhenUsed="1"/>
+    <w:lsdException w:name="Table List 7" w:semiHidden="1" w:unhideWhenUsed="1"/>
+    <w:lsdException w:name="Table List 8" w:semiHidden="1" w:unhideWhenUsed="1"/>
+    <w:lsdException w:name="Table 3D effects 1" w:semiHidden="1" w:unhideWhenUsed="1"/>
+    <w:lsdException w:name="Table 3D effects 2" w:semiHidden="1" w:unhideWhenUsed="1"/>
+    <w:lsdException w:name="Table 3D effects 3" w:semiHidden="1" w:unhideWhenUsed="1"/>
+    <w:lsdException w:name="Table Contemporary" w:semiHidden="1" w:unhideWhenUsed="1"/>
+    <w:lsdException w:name="Table Elegant" w:semiHidden="1" w:unhideWhenUsed="1"/>
+    <w:lsdException w:name="Table Professional" w:semiHidden="1" w:unhideWhenUsed="1"/>
+    <w:lsdException w:name="Table Subtle 1" w:semiHidden="1" w:unhideWhenUsed="1"/>
+    <w:lsdException w:name="Table Subtle 2" w:semiHidden="1" w:unhideWhenUsed="1"/>
+    <w:lsdException w:name="Table Web 1" w:semiHidden="1" w:unhideWhenUsed="1"/>
+    <w:lsdException w:name="Table Web 2" w:semiHidden="1" w:unhideWhenUsed="1"/>
+    <w:lsdException w:name="Table Web 3" w:semiHidden="1" w:unhideWhenUsed="1"/>
+    <w:lsdException w:name="Balloon Text" w:semiHidden="1" w:unhideWhenUsed="1"/>
+    <w:lsdException w:name="Table Grid" w:uiPriority="59"/>
+    <w:lsdException w:name="Table Theme" w:semiHidden="1" w:unhideWhenUsed="1"/>
+    <w:lsdException w:name="Placeholder Text" w:semiHidden="1"/>
+    <w:lsdException w:name="No Spacing" w:uiPriority="1" w:qFormat="1"/>
+    <w:lsdException w:name="Light Shading" w:uiPriority="60"/>
+    <w:lsdException w:name="Light List" w:uiPriority="61"/>
+    <w:lsdException w:name="Light Grid" w:uiPriority="62"/>
+    <w:lsdException w:name="Medium Shading 1" w:uiPriority="63"/>
+    <w:lsdException w:name="Medium Shading 2" w:uiPriority="64"/>
+    <w:lsdException w:name="Medium List 1" w:uiPriority="65"/>
+    <w:lsdException w:name="Medium List 2" w:uiPriority="66"/>
+    <w:lsdException w:name="Medium Grid 1" w:uiPriority="67"/>
+    <w:lsdException w:name="Medium Grid 2" w:uiPriority="68"/>
+    <w:lsdException w:name="Medium Grid 3" w:uiPriority="69"/>
+    <w:lsdException w:name="Dark List" w:uiPriority="70"/>
+    <w:lsdException w:name="Colorful Shading" w:uiPriority="71"/>
+    <w:lsdException w:name="Colorful List" w:uiPriority="72"/>
+    <w:lsdException w:name="Colorful Grid" w:uiPriority="73"/>
+    <w:lsdException w:name="Light Shading Accent 1" w:uiPriority="60"/>
+    <w:lsdException w:name="Light List Accent 1" w:uiPriority="61"/>
+    <w:lsdException w:name="Light Grid Accent 1" w:uiPriority="62"/>
+    <w:lsdException w:name="Medium Shading 1 Accent 1" w:uiPriority="63"/>
+    <w:lsdException w:name="Medium Shading 2 Accent 1" w:uiPriority="64"/>
+    <w:lsdException w:name="Medium List 1 Accent 1" w:uiPriority="65"/>
+    <w:lsdException w:name="Revision" w:semiHidden="1"/>
+    <w:lsdException w:name="List Paragraph" w:uiPriority="34" w:qFormat="1"/>
+    <w:lsdException w:name="Quote" w:uiPriority="29" w:qFormat="1"/>
+    <w:lsdException w:name="Intense Quote" w:uiPriority="30" w:qFormat="1"/>
+    <w:lsdException w:name="Medium List 2 Accent 1" w:uiPriority="66"/>
+    <w:lsdException w:name="Medium Grid 1 Accent 1" w:uiPriority="67"/>
+    <w:lsdException w:name="Medium Grid 2 Accent 1" w:uiPriority="68"/>
+    <w:lsdException w:name="Medium Grid 3 Accent 1" w:uiPriority="69"/>
+    <w:lsdException w:name="Dark List Accent 1" w:uiPriority="70"/>
+    <w:lsdException w:name="Colorful Shading Accent 1" w:uiPriority="71"/>
+    <w:lsdException w:name="Colorful List Accent 1" w:uiPriority="72"/>
+    <w:lsdException w:name="Colorful Grid Accent 1" w:uiPriority="73"/>
+    <w:lsdException w:name="Light Shading Accent 2" w:uiPriority="60"/>
+    <w:lsdException w:name="Light List Accent 2" w:uiPriority="61"/>
+    <w:lsdException w:name="Light Grid Accent 2" w:uiPriority="62"/>
+    <w:lsdException w:name="Medium Shading 1 Accent 2" w:uiPriority="63"/>
+    <w:lsdException w:name="Medium Shading 2 Accent 2" w:uiPriority="64"/>
+    <w:lsdException w:name="Medium List 1 Accent 2" w:uiPriority="65"/>
+    <w:lsdException w:name="Medium List 2 Accent 2" w:uiPriority="66"/>
+    <w:lsdException w:name="Medium Grid 1 Accent 2" w:uiPriority="67"/>
+    <w:lsdException w:name="Medium Grid 2 Accent 2" w:uiPriority="68"/>
+    <w:lsdException w:name="Medium Grid 3 Accent 2" w:uiPriority="69"/>
+    <w:lsdException w:name="Dark List Accent 2" w:uiPriority="70"/>
+    <w:lsdException w:name="Colorful Shading Accent 2" w:uiPriority="71"/>
+    <w:lsdException w:name="Colorful List Accent 2" w:uiPriority="72"/>
+    <w:lsdException w:name="Colorful Grid Accent 2" w:uiPriority="73"/>
+    <w:lsdException w:name="Light Shading Accent 3" w:uiPriority="60"/>
+    <w:lsdException w:name="Light List Accent 3" w:uiPriority="61"/>
+    <w:lsdException w:name="Light Grid Accent 3" w:uiPriority="62"/>
+    <w:lsdException w:name="Medium Shading 1 Accent 3" w:uiPriority="63"/>
+    <w:lsdException w:name="Medium Shading 2 Accent 3" w:uiPriority="64"/>
+    <w:lsdException w:name="Medium List 1 Accent 3" w:uiPriority="65"/>
+    <w:lsdException w:name="Medium List 2 Accent 3" w:uiPriority="66"/>
+    <w:lsdException w:name="Medium Grid 1 Accent 3" w:uiPriority="67"/>
+    <w:lsdException w:name="Medium Grid 2 Accent 3" w:uiPriority="68"/>
+    <w:lsdException w:name="Medium Grid 3 Accent 3" w:uiPriority="69"/>
+    <w:lsdException w:name="Dark List Accent 3" w:uiPriority="70"/>
+    <w:lsdException w:name="Colorful Shading Accent 3" w:uiPriority="71"/>
+    <w:lsdException w:name="Colorful List Accent 3" w:uiPriority="72"/>
+    <w:lsdException w:name="Colorful Grid Accent 3" w:uiPriority="73"/>
+    <w:lsdException w:name="Light Shading Accent 4" w:uiPriority="60"/>
+    <w:lsdException w:name="Light List Accent 4" w:uiPriority="61"/>
+    <w:lsdException w:name="Light Grid Accent 4" w:uiPriority="62"/>
+    <w:lsdException w:name="Medium Shading 1 Accent 4" w:uiPriority="63"/>
+    <w:lsdException w:name="Medium Shading 2 Accent 4" w:uiPriority="64"/>
+    <w:lsdException w:name="Medium List 1 Accent 4" w:uiPriority="65"/>
+    <w:lsdException w:name="Medium List 2 Accent 4" w:uiPriority="66"/>
+    <w:lsdException w:name="Medium Grid 1 Accent 4" w:uiPriority="67"/>
+    <w:lsdException w:name="Medium Grid 2 Accent 4" w:uiPriority="68"/>
+    <w:lsdException w:name="Medium Grid 3 Accent 4" w:uiPriority="69"/>
+    <w:lsdException w:name="Dark List Accent 4" w:uiPriority="70"/>
+    <w:lsdException w:name="Colorful Shading Accent 4" w:uiPriority="71"/>
+    <w:lsdException w:name="Colorful List Accent 4" w:uiPriority="72"/>
+    <w:lsdException w:name="Colorful Grid Accent 4" w:uiPriority="73"/>
+    <w:lsdException w:name="Light Shading Accent 5" w:uiPriority="60"/>
+    <w:lsdException w:name="Light List Accent 5" w:uiPriority="61"/>
+    <w:lsdException w:name="Light Grid Accent 5" w:uiPriority="62"/>
+    <w:lsdException w:name="Medium Shading 1 Accent 5" w:uiPriority="63"/>
+    <w:lsdException w:name="Medium Shading 2 Accent 5" w:uiPriority="64"/>
+    <w:lsdException w:name="Medium List 1 Accent 5" w:uiPriority="65"/>
+    <w:lsdException w:name="Medium List 2 Accent 5" w:uiPriority="66"/>
+    <w:lsdException w:name="Medium Grid 1 Accent 5" w:uiPriority="67"/>
+    <w:lsdException w:name="Medium Grid 2 Accent 5" w:uiPriority="68"/>
+    <w:lsdException w:name="Medium Grid 3 Accent 5" w:uiPriority="69"/>
+    <w:lsdException w:name="Dark List Accent 5" w:uiPriority="70"/>
+    <w:lsdException w:name="Colorful Shading Accent 5" w:uiPriority="71"/>
+    <w:lsdException w:name="Colorful List Accent 5" w:uiPriority="72"/>
+    <w:lsdException w:name="Colorful Grid Accent 5" w:uiPriority="73"/>
+    <w:lsdException w:name="Light Shading Accent 6" w:uiPriority="60"/>
+    <w:lsdException w:name="Light List Accent 6" w:uiPriority="61"/>
+    <w:lsdException w:name="Light Grid Accent 6" w:uiPriority="62"/>
+    <w:lsdException w:name="Medium Shading 1 Accent 6" w:uiPriority="63"/>
+    <w:lsdException w:name="Medium Shading 2 Accent 6" w:uiPriority="64"/>
+    <w:lsdException w:name="Medium List 1 Accent 6" w:uiPriority="65"/>
+    <w:lsdException w:name="Medium List 2 Accent 6" w:uiPriority="66"/>
+    <w:lsdException w:name="Medium Grid 1 Accent 6" w:uiPriority="67"/>
+    <w:lsdException w:name="Medium Grid 2 Accent 6" w:uiPriority="68"/>
+    <w:lsdException w:name="Medium Grid 3 Accent 6" w:uiPriority="69"/>
+    <w:lsdException w:name="Dark List Accent 6" w:uiPriority="70"/>
+    <w:lsdException w:name="Colorful Shading Accent 6" w:uiPriority="71"/>
+    <w:lsdException w:name="Colorful List Accent 6" w:uiPriority="72"/>
+    <w:lsdException w:name="Colorful Grid Accent 6" w:uiPriority="73"/>
+    <w:lsdException w:name="Subtle Emphasis" w:uiPriority="19" w:qFormat="1"/>
+    <w:lsdException w:name="Intense Emphasis" w:uiPriority="21" w:qFormat="1"/>
+    <w:lsdException w:name="Subtle Reference" w:uiPriority="31" w:qFormat="1"/>
+    <w:lsdException w:name="Intense Reference" w:uiPriority="32" w:qFormat="1"/>
+    <w:lsdException w:name="Book Title" w:uiPriority="33" w:qFormat="1"/>
+    <w:lsdException w:name="Bibliography" w:semiHidden="1" w:uiPriority="37" w:unhideWhenUsed="1"/>
+    <w:lsdException w:name="TOC Heading" w:semiHidden="1" w:uiPriority="39" w:unhideWhenUsed="1" w:qFormat="1"/>
+    <w:lsdException w:name="Plain Table 1" w:uiPriority="41"/>
+    <w:lsdException w:name="Plain Table 2" w:uiPriority="42"/>
+    <w:lsdException w:name="Plain Table 3" w:uiPriority="43"/>
+    <w:lsdException w:name="Plain Table 4" w:uiPriority="44"/>
+    <w:lsdException w:name="Plain Table 5" w:uiPriority="45"/>
+    <w:lsdException w:name="Grid Table Light" w:uiPriority="40"/>
+    <w:lsdException w:name="Grid Table 1 Light" w:uiPriority="46"/>
+    <w:lsdException w:name="Grid Table 2" w:uiPriority="47"/>
+    <w:lsdException w:name="Grid Table 3" w:uiPriority="48"/>
+    <w:lsdException w:name="Grid Table 4" w:uiPriority="49"/>
+    <w:lsdException w:name="Grid Table 5 Dark" w:uiPriority="50"/>
+    <w:lsdException w:name="Grid Table 6 Colorful" w:uiPriority="51"/>
+    <w:lsdException w:name="Grid Table 7 Colorful" w:uiPriority="52"/>
+    <w:lsdException w:name="Grid Table 1 Light Accent 1" w:uiPriority="46"/>
+    <w:lsdException w:name="Grid Table 2 Accent 1" w:uiPriority="47"/>
+    <w:lsdException w:name="Grid Table 3 Accent 1" w:uiPriority="48"/>
+    <w:lsdException w:name="Grid Table 4 Accent 1" w:uiPriority="49"/>
+    <w:lsdException w:name="Grid Table 5 Dark Accent 1" w:uiPriority="50"/>
+    <w:lsdException w:name="Grid Table 6 Colorful Accent 1" w:uiPriority="51"/>
+    <w:lsdException w:name="Grid Table 7 Colorful Accent 1" w:uiPriority="52"/>
+    <w:lsdException w:name="Grid Table 1 Light Accent 2" w:uiPriority="46"/>
+    <w:lsdException w:name="Grid Table 2 Accent 2" w:uiPriority="47"/>
+    <w:lsdException w:name="Grid Table 3 Accent 2" w:uiPriority="48"/>
+    <w:lsdException w:name="Grid Table 4 Accent 2" w:uiPriority="49"/>
+    <w:lsdException w:name="Grid Table 5 Dark Accent 2" w:uiPriority="50"/>
+    <w:lsdException w:name="Grid Table 6 Colorful Accent 2" w:uiPriority="51"/>
+    <w:lsdException w:name="Grid Table 7 Colorful Accent 2" w:uiPriority="52"/>
+    <w:lsdException w:name="Grid Table 1 Light Accent 3" w:uiPriority="46"/>
+    <w:lsdException w:name="Grid Table 2 Accent 3" w:uiPriority="47"/>
+    <w:lsdException w:name="Grid Table 3 Accent 3" w:uiPriority="48"/>
+    <w:lsdException w:name="Grid Table 4 Accent 3" w:uiPriority="49"/>
+    <w:lsdException w:name="Grid Table 5 Dark Accent 3" w:uiPriority="50"/>
+    <w:lsdException w:name="Grid Table 6 Colorful Accent 3" w:uiPriority="51"/>
+    <w:lsdException w:name="Grid Table 7 Colorful Accent 3" w:uiPriority="52"/>
+    <w:lsdException w:name="Grid Table 1 Light Accent 4" w:uiPriority="46"/>
+    <w:lsdException w:name="Grid Table 2 Accent 4" w:uiPriority="47"/>
+    <w:lsdException w:name="Grid Table 3 Accent 4" w:uiPriority="48"/>
+    <w:lsdException w:name="Grid Table 4 Accent 4" w:uiPriority="49"/>
+    <w:lsdException w:name="Grid Table 5 Dark Accent 4" w:uiPriority="50"/>
+    <w:lsdException w:name="Grid Table 6 Colorful Accent 4" w:uiPriority="51"/>
+    <w:lsdException w:name="Grid Table 7 Colorful Accent 4" w:uiPriority="52"/>
+    <w:lsdException w:name="Grid Table 1 Light Accent 5" w:uiPriority="46"/>
+    <w:lsdException w:name="Grid Table 2 Accent 5" w:uiPriority="47"/>
+    <w:lsdException w:name="Grid Table 3 Accent 5" w:uiPriority="48"/>
+    <w:lsdException w:name="Grid Table 4 Accent 5" w:uiPriority="49"/>
+    <w:lsdException w:name="Grid Table 5 Dark Accent 5" w:uiPriority="50"/>
+    <w:lsdException w:name="Grid Table 6 Colorful Accent 5" w:uiPriority="51"/>
+    <w:lsdException w:name="Grid Table 7 Colorful Accent 5" w:uiPriority="52"/>
+    <w:lsdException w:name="Grid Table 1 Light Accent 6" w:uiPriority="46"/>
+    <w:lsdException w:name="Grid Table 2 Accent 6" w:uiPriority="47"/>
+    <w:lsdException w:name="Grid Table 3 Accent 6" w:uiPriority="48"/>
+    <w:lsdException w:name="Grid Table 4 Accent 6" w:uiPriority="49"/>
+    <w:lsdException w:name="Grid Table 5 Dark Accent 6" w:uiPriority="50"/>
+    <w:lsdException w:name="Grid Table 6 Colorful Accent 6" w:uiPriority="51"/>
+    <w:lsdException w:name="Grid Table 7 Colorful Accent 6" w:uiPriority="52"/>
+    <w:lsdException w:name="List Table 1 Light" w:uiPriority="46"/>
+    <w:lsdException w:name="List Table 2" w:uiPriority="47"/>
+    <w:lsdException w:name="List Table 3" w:uiPriority="48"/>
+    <w:lsdException w:name="List Table 4" w:uiPriority="49"/>
+    <w:lsdException w:name="List Table 5 Dark" w:uiPriority="50"/>
+    <w:lsdException w:name="List Table 6 Colorful" w:uiPriority="51"/>
+    <w:lsdException w:name="List Table 7 Colorful" w:uiPriority="52"/>
+    <w:lsdException w:name="List Table 1 Light Accent 1" w:uiPriority="46"/>
+    <w:lsdException w:name="List Table 2 Accent 1" w:uiPriority="47"/>
+    <w:lsdException w:name="List Table 3 Accent 1" w:uiPriority="48"/>
+    <w:lsdException w:name="List Table 4 Accent 1" w:uiPriority="49"/>
+    <w:lsdException w:name="List Table 5 Dark Accent 1" w:uiPriority="50"/>
+    <w:lsdException w:name="List Table 6 Colorful Accent 1" w:uiPriority="51"/>
+    <w:lsdException w:name="List Table 7 Colorful Accent 1" w:uiPriority="52"/>
+    <w:lsdException w:name="List Table 1 Light Accent 2" w:uiPriority="46"/>
+    <w:lsdException w:name="List Table 2 Accent 2" w:uiPriority="47"/>
+    <w:lsdException w:name="List Table 3 Accent 2" w:uiPriority="48"/>
+    <w:lsdException w:name="List Table 4 Accent 2" w:uiPriority="49"/>
+    <w:lsdException w:name="List Table 5 Dark Accent 2" w:uiPriority="50"/>
+    <w:lsdException w:name="List Table 6 Colorful Accent 2" w:uiPriority="51"/>
+    <w:lsdException w:name="List Table 7 Colorful Accent 2" w:uiPriority="52"/>
+    <w:lsdException w:name="List Table 1 Light Accent 3" w:uiPriority="46"/>
+    <w:lsdException w:name="List Table 2 Accent 3" w:uiPriority="47"/>
+    <w:lsdException w:name="List Table 3 Accent 3" w:uiPriority="48"/>
+    <w:lsdException w:name="List Table 4 Accent 3" w:uiPriority="49"/>
+    <w:lsdException w:name="List Table 5 Dark Accent 3" w:uiPriority="50"/>
+    <w:lsdException w:name="List Table 6 Colorful Accent 3" w:uiPriority="51"/>
+    <w:lsdException w:name="List Table 7 Colorful Accent 3" w:uiPriority="52"/>
+    <w:lsdException w:name="List Table 1 Light Accent 4" w:uiPriority="46"/>
+    <w:lsdException w:name="List Table 2 Accent 4" w:uiPriority="47"/>
+    <w:lsdException w:name="List Table 3 Accent 4" w:uiPriority="48"/>
+    <w:lsdException w:name="List Table 4 Accent 4" w:uiPriority="49"/>
+    <w:lsdException w:name="List Table 5 Dark Accent 4" w:uiPriority="50"/>
+    <w:lsdException w:name="List Table 6 Colorful Accent 4" w:uiPriority="51"/>
+    <w:lsdException w:name="List Table 7 Colorful Accent 4" w:uiPriority="52"/>
+    <w:lsdException w:name="List Table 1 Light Accent 5" w:uiPriority="46"/>
+    <w:lsdException w:name="List Table 2 Accent 5" w:uiPriority="47"/>
+    <w:lsdException w:name="List Table 3 Accent 5" w:uiPriority="48"/>
+    <w:lsdException w:name="List Table 4 Accent 5" w:uiPriority="49"/>
+    <w:lsdException w:name="List Table 5 Dark Accent 5" w:uiPriority="50"/>
+    <w:lsdException w:name="List Table 6 Colorful Accent 5" w:uiPriority="51"/>
+    <w:lsdException w:name="List Table 7 Colorful Accent 5" w:uiPriority="52"/>
+    <w:lsdException w:name="List Table 1 Light Accent 6" w:uiPriority="46"/>
+    <w:lsdException w:name="List Table 2 Accent 6" w:uiPriority="47"/>
+    <w:lsdException w:name="List Table 3 Accent 6" w:uiPriority="48"/>
+    <w:lsdException w:name="List Table 4 Accent 6" w:uiPriority="49"/>
+    <w:lsdException w:name="List Table 5 Dark Accent 6" w:uiPriority="50"/>
+    <w:lsdException w:name="List Table 6 Colorful Accent 6" w:uiPriority="51"/>
+    <w:lsdException w:name="List Table 7 Colorful Accent 6" w:uiPriority="52"/>
   </w:latentStyles>
   <w:style w:type="paragraph" w:default="1" w:styleId="Normal">
     <w:name w:val="Normal"/>

</xml_diff>